<commit_message>
Documento de pruebas funcionales
</commit_message>
<xml_diff>
--- a/Pruebas generales/DOPRUIN_V1.0_2017.docx
+++ b/Pruebas generales/DOPRUIN_V1.0_2017.docx
@@ -1,6 +1,6 @@
 
 <file path=word/document.xml><?xml version="1.0" encoding="utf-8"?>
-<w:document xmlns:wpc="http://schemas.microsoft.com/office/word/2010/wordprocessingCanvas" xmlns:mc="http://schemas.openxmlformats.org/markup-compatibility/2006" xmlns:o="urn:schemas-microsoft-com:office:office" xmlns:r="http://schemas.openxmlformats.org/officeDocument/2006/relationships" xmlns:m="http://schemas.openxmlformats.org/officeDocument/2006/math" xmlns:v="urn:schemas-microsoft-com:vml" xmlns:wp14="http://schemas.microsoft.com/office/word/2010/wordprocessingDrawing" xmlns:wp="http://schemas.openxmlformats.org/drawingml/2006/wordprocessingDrawing" xmlns:w10="urn:schemas-microsoft-com:office:word" xmlns:w="http://schemas.openxmlformats.org/wordprocessingml/2006/main" xmlns:w14="http://schemas.microsoft.com/office/word/2010/wordml" xmlns:w15="http://schemas.microsoft.com/office/word/2012/wordml" xmlns:wpg="http://schemas.microsoft.com/office/word/2010/wordprocessingGroup" xmlns:wpi="http://schemas.microsoft.com/office/word/2010/wordprocessingInk" xmlns:wne="http://schemas.microsoft.com/office/word/2006/wordml" xmlns:wps="http://schemas.microsoft.com/office/word/2010/wordprocessingShape" mc:Ignorable="w14 w15 wp14">
+<w:document xmlns:wpc="http://schemas.microsoft.com/office/word/2010/wordprocessingCanvas" xmlns:cx="http://schemas.microsoft.com/office/drawing/2014/chartex" xmlns:mc="http://schemas.openxmlformats.org/markup-compatibility/2006" xmlns:o="urn:schemas-microsoft-com:office:office" xmlns:r="http://schemas.openxmlformats.org/officeDocument/2006/relationships" xmlns:m="http://schemas.openxmlformats.org/officeDocument/2006/math" xmlns:v="urn:schemas-microsoft-com:vml" xmlns:wp14="http://schemas.microsoft.com/office/word/2010/wordprocessingDrawing" xmlns:wp="http://schemas.openxmlformats.org/drawingml/2006/wordprocessingDrawing" xmlns:w10="urn:schemas-microsoft-com:office:word" xmlns:w="http://schemas.openxmlformats.org/wordprocessingml/2006/main" xmlns:w14="http://schemas.microsoft.com/office/word/2010/wordml" xmlns:w15="http://schemas.microsoft.com/office/word/2012/wordml" xmlns:w16se="http://schemas.microsoft.com/office/word/2015/wordml/symex" xmlns:wpg="http://schemas.microsoft.com/office/word/2010/wordprocessingGroup" xmlns:wpi="http://schemas.microsoft.com/office/word/2010/wordprocessingInk" xmlns:wne="http://schemas.microsoft.com/office/word/2006/wordml" xmlns:wps="http://schemas.microsoft.com/office/word/2010/wordprocessingShape" mc:Ignorable="w14 w15 w16se wp14">
   <w:body>
     <w:p>
       <w:pPr>
@@ -12,7 +12,7 @@
         <w:rPr>
           <w:noProof/>
           <w:sz w:val="32"/>
-          <w:lang w:eastAsia="es-PE"/>
+          <w:lang w:val="es-ES" w:eastAsia="es-ES"/>
         </w:rPr>
         <w:drawing>
           <wp:anchor distT="0" distB="0" distL="114300" distR="114300" simplePos="0" relativeHeight="251671552" behindDoc="0" locked="0" layoutInCell="1" allowOverlap="1">
@@ -281,7 +281,7 @@
           <w:szCs w:val="24"/>
           <w:lang w:eastAsia="es-ES"/>
         </w:rPr>
-        <w:t>12</w:t>
+        <w:t>19</w:t>
       </w:r>
       <w:r>
         <w:rPr>
@@ -720,7 +720,13 @@
               <w:rPr>
                 <w:rStyle w:val="st"/>
               </w:rPr>
-              <w:t>12/07/2017</w:t>
+              <w:t>19</w:t>
+            </w:r>
+            <w:r>
+              <w:rPr>
+                <w:rStyle w:val="st"/>
+              </w:rPr>
+              <w:t>/07/2017</w:t>
             </w:r>
           </w:p>
         </w:tc>
@@ -756,14 +762,14 @@
                 <w:rStyle w:val="st"/>
               </w:rPr>
             </w:pPr>
-            <w:proofErr w:type="spellStart"/>
             <w:r>
               <w:rPr>
                 <w:rStyle w:val="st"/>
               </w:rPr>
-              <w:t>Version</w:t>
-            </w:r>
-            <w:proofErr w:type="spellEnd"/>
+              <w:t>Versión</w:t>
+            </w:r>
+            <w:bookmarkStart w:id="0" w:name="_GoBack"/>
+            <w:bookmarkEnd w:id="0"/>
             <w:r>
               <w:rPr>
                 <w:rStyle w:val="st"/>
@@ -990,7 +996,6 @@
                 <w:b/>
                 <w:lang w:val="es-ES_tradnl" w:eastAsia="ja-JP"/>
               </w:rPr>
-              <w:lastRenderedPageBreak/>
               <w:t>CASO DE PRUEBA</w:t>
             </w:r>
           </w:p>
@@ -1177,18 +1182,8 @@
                 <w:sz w:val="16"/>
                 <w:szCs w:val="16"/>
               </w:rPr>
-              <w:t xml:space="preserve">Miguel </w:t>
-            </w:r>
-            <w:proofErr w:type="spellStart"/>
-            <w:r>
-              <w:rPr>
-                <w:rFonts w:cs="Arial"/>
-                <w:sz w:val="16"/>
-                <w:szCs w:val="16"/>
-              </w:rPr>
-              <w:t>Cotrina</w:t>
-            </w:r>
-            <w:proofErr w:type="spellEnd"/>
+              <w:t>Miguel Cotrina</w:t>
+            </w:r>
           </w:p>
         </w:tc>
         <w:tc>
@@ -1749,7 +1744,7 @@
                 <w:sz w:val="16"/>
                 <w:szCs w:val="16"/>
               </w:rPr>
-              <w:t>El expediente debe ser perfilado como Campaña VM Consumo.</w:t>
+              <w:t>Todos los resultados deben ser mostrados</w:t>
             </w:r>
           </w:p>
         </w:tc>
@@ -3308,25 +3303,7 @@
                 <w:color w:val="000000"/>
                 <w:lang w:eastAsia="es-PE"/>
               </w:rPr>
-              <w:t xml:space="preserve">Campo de </w:t>
-            </w:r>
-            <w:proofErr w:type="spellStart"/>
-            <w:r>
-              <w:rPr>
-                <w:rFonts w:ascii="Calibri" w:eastAsia="Times New Roman" w:hAnsi="Calibri" w:cs="Times New Roman"/>
-                <w:color w:val="000000"/>
-                <w:lang w:eastAsia="es-PE"/>
-              </w:rPr>
-              <w:t>busqueda</w:t>
-            </w:r>
-            <w:proofErr w:type="spellEnd"/>
-            <w:r>
-              <w:rPr>
-                <w:rFonts w:ascii="Calibri" w:eastAsia="Times New Roman" w:hAnsi="Calibri" w:cs="Times New Roman"/>
-                <w:color w:val="000000"/>
-                <w:lang w:eastAsia="es-PE"/>
-              </w:rPr>
-              <w:t xml:space="preserve"> llamada</w:t>
+              <w:t>Campo de busqueda llamada</w:t>
             </w:r>
           </w:p>
         </w:tc>
@@ -3354,7 +3331,6 @@
                 <w:lang w:eastAsia="es-PE"/>
               </w:rPr>
             </w:pPr>
-            <w:proofErr w:type="spellStart"/>
             <w:r>
               <w:rPr>
                 <w:rFonts w:ascii="Calibri" w:eastAsia="Times New Roman" w:hAnsi="Calibri" w:cs="Times New Roman"/>
@@ -3363,7 +3339,6 @@
               </w:rPr>
               <w:t>String</w:t>
             </w:r>
-            <w:proofErr w:type="spellEnd"/>
           </w:p>
         </w:tc>
         <w:tc>
@@ -3503,25 +3478,7 @@
                 <w:color w:val="000000"/>
                 <w:lang w:eastAsia="es-PE"/>
               </w:rPr>
-              <w:t xml:space="preserve">Campo de </w:t>
-            </w:r>
-            <w:proofErr w:type="spellStart"/>
-            <w:r>
-              <w:rPr>
-                <w:rFonts w:ascii="Calibri" w:eastAsia="Times New Roman" w:hAnsi="Calibri" w:cs="Times New Roman"/>
-                <w:color w:val="000000"/>
-                <w:lang w:eastAsia="es-PE"/>
-              </w:rPr>
-              <w:t>busqueda</w:t>
-            </w:r>
-            <w:proofErr w:type="spellEnd"/>
-            <w:r>
-              <w:rPr>
-                <w:rFonts w:ascii="Calibri" w:eastAsia="Times New Roman" w:hAnsi="Calibri" w:cs="Times New Roman"/>
-                <w:color w:val="000000"/>
-                <w:lang w:eastAsia="es-PE"/>
-              </w:rPr>
-              <w:t xml:space="preserve"> operaciones</w:t>
+              <w:t>Campo de busqueda operaciones</w:t>
             </w:r>
           </w:p>
         </w:tc>
@@ -3549,7 +3506,6 @@
                 <w:lang w:eastAsia="es-PE"/>
               </w:rPr>
             </w:pPr>
-            <w:proofErr w:type="spellStart"/>
             <w:r>
               <w:rPr>
                 <w:rFonts w:ascii="Calibri" w:eastAsia="Times New Roman" w:hAnsi="Calibri" w:cs="Times New Roman"/>
@@ -3558,7 +3514,6 @@
               </w:rPr>
               <w:t>Double</w:t>
             </w:r>
-            <w:proofErr w:type="spellEnd"/>
           </w:p>
         </w:tc>
         <w:tc>
@@ -3694,25 +3649,7 @@
                 <w:color w:val="000000"/>
                 <w:lang w:eastAsia="es-PE"/>
               </w:rPr>
-              <w:t xml:space="preserve">Campo de </w:t>
-            </w:r>
-            <w:proofErr w:type="spellStart"/>
-            <w:r>
-              <w:rPr>
-                <w:rFonts w:ascii="Calibri" w:eastAsia="Times New Roman" w:hAnsi="Calibri" w:cs="Times New Roman"/>
-                <w:color w:val="000000"/>
-                <w:lang w:eastAsia="es-PE"/>
-              </w:rPr>
-              <w:t>busqueda</w:t>
-            </w:r>
-            <w:proofErr w:type="spellEnd"/>
-            <w:r>
-              <w:rPr>
-                <w:rFonts w:ascii="Calibri" w:eastAsia="Times New Roman" w:hAnsi="Calibri" w:cs="Times New Roman"/>
-                <w:color w:val="000000"/>
-                <w:lang w:eastAsia="es-PE"/>
-              </w:rPr>
-              <w:t xml:space="preserve"> anexos</w:t>
+              <w:t>Campo de busqueda anexos</w:t>
             </w:r>
           </w:p>
         </w:tc>
@@ -3739,7 +3676,6 @@
                 <w:lang w:eastAsia="es-PE"/>
               </w:rPr>
             </w:pPr>
-            <w:proofErr w:type="spellStart"/>
             <w:r>
               <w:rPr>
                 <w:rFonts w:ascii="Calibri" w:eastAsia="Times New Roman" w:hAnsi="Calibri" w:cs="Times New Roman"/>
@@ -3748,7 +3684,6 @@
               </w:rPr>
               <w:t>String</w:t>
             </w:r>
-            <w:proofErr w:type="spellEnd"/>
           </w:p>
         </w:tc>
         <w:tc>
@@ -3966,7 +3901,7 @@
       <w:r>
         <w:rPr>
           <w:noProof/>
-          <w:lang w:eastAsia="es-PE"/>
+          <w:lang w:val="es-ES" w:eastAsia="es-ES"/>
         </w:rPr>
         <w:drawing>
           <wp:inline distT="0" distB="0" distL="0" distR="0">
@@ -4045,7 +3980,7 @@
       <w:r>
         <w:rPr>
           <w:noProof/>
-          <w:lang w:eastAsia="es-PE"/>
+          <w:lang w:val="es-ES" w:eastAsia="es-ES"/>
         </w:rPr>
         <w:drawing>
           <wp:inline distT="0" distB="0" distL="0" distR="0">
@@ -4108,7 +4043,7 @@
       <w:r>
         <w:rPr>
           <w:noProof/>
-          <w:lang w:eastAsia="es-PE"/>
+          <w:lang w:val="es-ES" w:eastAsia="es-ES"/>
         </w:rPr>
         <w:drawing>
           <wp:inline distT="0" distB="0" distL="0" distR="0" wp14:anchorId="7A8366E2" wp14:editId="1E0EE7BC">
@@ -4228,7 +4163,7 @@
       <w:r>
         <w:rPr>
           <w:noProof/>
-          <w:lang w:eastAsia="es-PE"/>
+          <w:lang w:val="es-ES" w:eastAsia="es-ES"/>
         </w:rPr>
         <w:drawing>
           <wp:inline distT="0" distB="0" distL="0" distR="0" wp14:anchorId="6ECD5750" wp14:editId="569B88FA">
@@ -4286,9 +4221,8 @@
       <w:r>
         <w:rPr>
           <w:noProof/>
-          <w:lang w:eastAsia="es-PE"/>
-        </w:rPr>
-        <w:lastRenderedPageBreak/>
+          <w:lang w:val="es-ES" w:eastAsia="es-ES"/>
+        </w:rPr>
         <w:drawing>
           <wp:inline distT="0" distB="0" distL="0" distR="0" wp14:anchorId="19EE9987" wp14:editId="7184981F">
             <wp:extent cx="8892540" cy="5310505"/>
@@ -4381,7 +4315,6 @@
           <w:u w:val="single"/>
           <w:lang w:eastAsia="es-PE"/>
         </w:rPr>
-        <w:lastRenderedPageBreak/>
         <w:pict>
           <v:shape id="_x0000_s1028" type="#_x0000_t66" style="position:absolute;margin-left:93.4pt;margin-top:133.1pt;width:54pt;height:7.15pt;z-index:251673600"/>
         </w:pict>
@@ -4392,7 +4325,7 @@
           <w:noProof/>
           <w:sz w:val="24"/>
           <w:u w:val="single"/>
-          <w:lang w:eastAsia="es-PE"/>
+          <w:lang w:val="es-ES" w:eastAsia="es-ES"/>
         </w:rPr>
         <w:drawing>
           <wp:inline distT="0" distB="0" distL="0" distR="0">
@@ -4454,9 +4387,8 @@
       <w:r>
         <w:rPr>
           <w:noProof/>
-          <w:lang w:eastAsia="es-PE"/>
-        </w:rPr>
-        <w:lastRenderedPageBreak/>
+          <w:lang w:val="es-ES" w:eastAsia="es-ES"/>
+        </w:rPr>
         <w:drawing>
           <wp:inline distT="0" distB="0" distL="0" distR="0">
             <wp:extent cx="8892540" cy="3373755"/>
@@ -4579,7 +4511,6 @@
           <w:u w:val="single"/>
           <w:lang w:eastAsia="es-PE"/>
         </w:rPr>
-        <w:lastRenderedPageBreak/>
         <w:pict>
           <v:shape id="_x0000_s1029" type="#_x0000_t66" style="position:absolute;margin-left:94.15pt;margin-top:149.6pt;width:52.5pt;height:7.15pt;z-index:251674624"/>
         </w:pict>
@@ -4590,7 +4521,7 @@
           <w:noProof/>
           <w:sz w:val="28"/>
           <w:u w:val="single"/>
-          <w:lang w:eastAsia="es-PE"/>
+          <w:lang w:val="es-ES" w:eastAsia="es-ES"/>
         </w:rPr>
         <w:drawing>
           <wp:inline distT="0" distB="0" distL="0" distR="0">
@@ -4641,8 +4572,6 @@
           </wp:inline>
         </w:drawing>
       </w:r>
-      <w:bookmarkStart w:id="0" w:name="_GoBack"/>
-      <w:bookmarkEnd w:id="0"/>
     </w:p>
     <w:p>
       <w:pPr>
@@ -4661,9 +4590,8 @@
       <w:r>
         <w:rPr>
           <w:noProof/>
-          <w:lang w:eastAsia="es-PE"/>
-        </w:rPr>
-        <w:lastRenderedPageBreak/>
+          <w:lang w:val="es-ES" w:eastAsia="es-ES"/>
+        </w:rPr>
         <w:drawing>
           <wp:inline distT="0" distB="0" distL="0" distR="0">
             <wp:extent cx="8892540" cy="2416810"/>
@@ -4945,18 +4873,8 @@
                 <w:sz w:val="16"/>
                 <w:szCs w:val="16"/>
               </w:rPr>
-              <w:t xml:space="preserve">Miguel </w:t>
-            </w:r>
-            <w:proofErr w:type="spellStart"/>
-            <w:r>
-              <w:rPr>
-                <w:rFonts w:cs="Arial"/>
-                <w:sz w:val="16"/>
-                <w:szCs w:val="16"/>
-              </w:rPr>
-              <w:t>Cotrina</w:t>
-            </w:r>
-            <w:proofErr w:type="spellEnd"/>
+              <w:t>Miguel Cotrina</w:t>
+            </w:r>
           </w:p>
         </w:tc>
         <w:tc>
@@ -5095,6 +5013,14 @@
                 <w:szCs w:val="16"/>
               </w:rPr>
             </w:pPr>
+            <w:r>
+              <w:rPr>
+                <w:rFonts w:cs="Arial"/>
+                <w:sz w:val="16"/>
+                <w:szCs w:val="16"/>
+              </w:rPr>
+              <w:t>17/07/2017</w:t>
+            </w:r>
           </w:p>
         </w:tc>
         <w:tc>
@@ -5146,6 +5072,14 @@
                 <w:szCs w:val="16"/>
               </w:rPr>
             </w:pPr>
+            <w:r>
+              <w:rPr>
+                <w:rFonts w:cs="Arial"/>
+                <w:sz w:val="16"/>
+                <w:szCs w:val="16"/>
+              </w:rPr>
+              <w:t>19/07/2017</w:t>
+            </w:r>
           </w:p>
         </w:tc>
         <w:tc>
@@ -5197,6 +5131,14 @@
                 <w:szCs w:val="16"/>
               </w:rPr>
             </w:pPr>
+            <w:r>
+              <w:rPr>
+                <w:rFonts w:cs="Arial"/>
+                <w:sz w:val="16"/>
+                <w:szCs w:val="16"/>
+              </w:rPr>
+              <w:t>19/072017</w:t>
+            </w:r>
           </w:p>
         </w:tc>
       </w:tr>
@@ -5281,25 +5223,7 @@
                 <w:sz w:val="16"/>
                 <w:szCs w:val="16"/>
               </w:rPr>
-              <w:t xml:space="preserve">el mantenimiento de </w:t>
-            </w:r>
-            <w:proofErr w:type="gramStart"/>
-            <w:r>
-              <w:rPr>
-                <w:rFonts w:cs="Arial"/>
-                <w:sz w:val="16"/>
-                <w:szCs w:val="16"/>
-              </w:rPr>
-              <w:t>clientes ,</w:t>
-            </w:r>
-            <w:proofErr w:type="gramEnd"/>
-            <w:r>
-              <w:rPr>
-                <w:rFonts w:cs="Arial"/>
-                <w:sz w:val="16"/>
-                <w:szCs w:val="16"/>
-              </w:rPr>
-              <w:t xml:space="preserve"> saldos y anexos.</w:t>
+              <w:t>el mantenimiento de clientes , saldos y anexos.</w:t>
             </w:r>
           </w:p>
         </w:tc>
@@ -5371,6 +5295,22 @@
                 <w:szCs w:val="16"/>
               </w:rPr>
             </w:pPr>
+            <w:r>
+              <w:rPr>
+                <w:rFonts w:cs="Arial"/>
+                <w:sz w:val="16"/>
+                <w:szCs w:val="16"/>
+              </w:rPr>
+              <w:t xml:space="preserve">Validar que los </w:t>
+            </w:r>
+            <w:r>
+              <w:rPr>
+                <w:rFonts w:cs="Arial"/>
+                <w:sz w:val="16"/>
+                <w:szCs w:val="16"/>
+              </w:rPr>
+              <w:t>datos ingresados influyan en los clientes</w:t>
+            </w:r>
           </w:p>
         </w:tc>
       </w:tr>
@@ -5441,6 +5381,14 @@
                 <w:szCs w:val="16"/>
               </w:rPr>
             </w:pPr>
+            <w:r>
+              <w:rPr>
+                <w:rFonts w:cs="Arial"/>
+                <w:sz w:val="16"/>
+                <w:szCs w:val="16"/>
+              </w:rPr>
+              <w:t>Todos los resultados deben ser guardados en la bd correctamente</w:t>
+            </w:r>
           </w:p>
         </w:tc>
       </w:tr>
@@ -5511,6 +5459,22 @@
                 <w:szCs w:val="16"/>
               </w:rPr>
             </w:pPr>
+            <w:r>
+              <w:rPr>
+                <w:rFonts w:cs="Arial"/>
+                <w:sz w:val="16"/>
+                <w:szCs w:val="16"/>
+              </w:rPr>
+              <w:t xml:space="preserve">Se validarán los </w:t>
+            </w:r>
+            <w:r>
+              <w:rPr>
+                <w:rFonts w:cs="Arial"/>
+                <w:sz w:val="16"/>
+                <w:szCs w:val="16"/>
+              </w:rPr>
+              <w:t>campos de los formularios y se ingresaran correctamente los datos</w:t>
+            </w:r>
           </w:p>
         </w:tc>
       </w:tr>
@@ -5647,7 +5611,15 @@
                 <w:sz w:val="16"/>
                 <w:szCs w:val="16"/>
               </w:rPr>
-              <w:t>11/02/2017</w:t>
+              <w:t>17/07</w:t>
+            </w:r>
+            <w:r>
+              <w:rPr>
+                <w:rFonts w:cs="Arial"/>
+                <w:sz w:val="16"/>
+                <w:szCs w:val="16"/>
+              </w:rPr>
+              <w:t>/2017</w:t>
             </w:r>
           </w:p>
         </w:tc>
@@ -5706,7 +5678,15 @@
                 <w:sz w:val="16"/>
                 <w:szCs w:val="16"/>
               </w:rPr>
-              <w:t>10:30 am</w:t>
+              <w:t>4:30 p</w:t>
+            </w:r>
+            <w:r>
+              <w:rPr>
+                <w:rFonts w:cs="Arial"/>
+                <w:sz w:val="16"/>
+                <w:szCs w:val="16"/>
+              </w:rPr>
+              <w:t>m</w:t>
             </w:r>
           </w:p>
         </w:tc>
@@ -5783,96 +5763,34 @@
             <w:pPr>
               <w:rPr>
                 <w:rFonts w:cs="Arial"/>
-                <w:color w:val="FF0000"/>
-                <w:sz w:val="16"/>
-                <w:szCs w:val="16"/>
-              </w:rPr>
-            </w:pPr>
-            <w:r>
-              <w:rPr>
-                <w:rFonts w:cs="Arial"/>
-                <w:sz w:val="16"/>
-                <w:szCs w:val="16"/>
-              </w:rPr>
-              <w:t xml:space="preserve">El usuario permitido para registrar expedientes crediticios deben ser los </w:t>
-            </w:r>
-            <w:r>
-              <w:rPr>
-                <w:rFonts w:cs="Arial"/>
-                <w:color w:val="FF0000"/>
-                <w:sz w:val="16"/>
-                <w:szCs w:val="16"/>
-              </w:rPr>
-              <w:t>usuarios de la Mesa de Evaluación.</w:t>
-            </w:r>
-          </w:p>
-          <w:p>
-            <w:pPr>
-              <w:rPr>
-                <w:rFonts w:cs="Arial"/>
-                <w:sz w:val="16"/>
-                <w:szCs w:val="16"/>
-              </w:rPr>
-            </w:pPr>
-            <w:r>
-              <w:rPr>
-                <w:rFonts w:cs="Arial"/>
-                <w:sz w:val="16"/>
-                <w:szCs w:val="16"/>
-              </w:rPr>
-              <w:t>Las campañas que se registren en el módulo, deben tener la conformidad del Sr. Carlos Arce.</w:t>
-            </w:r>
-          </w:p>
-          <w:p>
-            <w:pPr>
-              <w:rPr>
-                <w:rFonts w:cs="Arial"/>
-                <w:sz w:val="16"/>
-                <w:szCs w:val="16"/>
-              </w:rPr>
-            </w:pPr>
-            <w:r>
-              <w:rPr>
-                <w:rFonts w:cs="Arial"/>
-                <w:sz w:val="16"/>
-                <w:szCs w:val="16"/>
-              </w:rPr>
-              <w:t xml:space="preserve">La solicitud del registro de campañas, debe figurar en el </w:t>
-            </w:r>
-            <w:proofErr w:type="spellStart"/>
-            <w:r>
-              <w:rPr>
-                <w:rFonts w:cs="Arial"/>
-                <w:sz w:val="16"/>
-                <w:szCs w:val="16"/>
-              </w:rPr>
-              <w:t>Softmake</w:t>
-            </w:r>
-            <w:proofErr w:type="spellEnd"/>
-            <w:r>
-              <w:rPr>
-                <w:rFonts w:cs="Arial"/>
-                <w:sz w:val="16"/>
-                <w:szCs w:val="16"/>
-              </w:rPr>
-              <w:t xml:space="preserve"> del WF Acceso.</w:t>
-            </w:r>
-          </w:p>
-          <w:p>
-            <w:pPr>
-              <w:rPr>
-                <w:rFonts w:cs="Arial"/>
-                <w:sz w:val="16"/>
-                <w:szCs w:val="16"/>
-              </w:rPr>
-            </w:pPr>
-            <w:r>
-              <w:rPr>
-                <w:rFonts w:cs="Arial"/>
-                <w:sz w:val="16"/>
-                <w:szCs w:val="16"/>
-              </w:rPr>
-              <w:t>Sólo validará el módulo la Srta. Edith Casas, por tener conocimientos y experiencia previa.</w:t>
+                <w:sz w:val="16"/>
+                <w:szCs w:val="16"/>
+              </w:rPr>
+            </w:pPr>
+            <w:r>
+              <w:rPr>
+                <w:rFonts w:cs="Arial"/>
+                <w:sz w:val="16"/>
+                <w:szCs w:val="16"/>
+              </w:rPr>
+              <w:t>El distribuidor debe estar en la bd</w:t>
+            </w:r>
+          </w:p>
+          <w:p>
+            <w:pPr>
+              <w:rPr>
+                <w:rFonts w:cs="Arial"/>
+                <w:sz w:val="16"/>
+                <w:szCs w:val="16"/>
+              </w:rPr>
+            </w:pPr>
+            <w:r>
+              <w:rPr>
+                <w:rFonts w:cs="Arial"/>
+                <w:sz w:val="16"/>
+                <w:szCs w:val="16"/>
+              </w:rPr>
+              <w:t>Distribuidor debe tener estar autorizado por el administrador</w:t>
             </w:r>
           </w:p>
         </w:tc>
@@ -6125,18 +6043,8 @@
                 <w:sz w:val="16"/>
                 <w:szCs w:val="16"/>
               </w:rPr>
-              <w:t xml:space="preserve">Miguel </w:t>
-            </w:r>
-            <w:proofErr w:type="spellStart"/>
-            <w:r>
-              <w:rPr>
-                <w:rFonts w:cs="Arial"/>
-                <w:sz w:val="16"/>
-                <w:szCs w:val="16"/>
-              </w:rPr>
-              <w:t>Cotrina</w:t>
-            </w:r>
-            <w:proofErr w:type="spellEnd"/>
+              <w:t>Miguel Cotrina</w:t>
+            </w:r>
           </w:p>
         </w:tc>
         <w:tc>
@@ -6278,7 +6186,15 @@
                 <w:sz w:val="16"/>
                 <w:szCs w:val="16"/>
               </w:rPr>
-              <w:t>05/02/2017</w:t>
+              <w:t>17/07</w:t>
+            </w:r>
+            <w:r>
+              <w:rPr>
+                <w:rFonts w:cs="Arial"/>
+                <w:sz w:val="16"/>
+                <w:szCs w:val="16"/>
+              </w:rPr>
+              <w:t>/2017</w:t>
             </w:r>
           </w:p>
         </w:tc>
@@ -6337,7 +6253,15 @@
                 <w:sz w:val="16"/>
                 <w:szCs w:val="16"/>
               </w:rPr>
-              <w:t>10/02/2017</w:t>
+              <w:t>19/07</w:t>
+            </w:r>
+            <w:r>
+              <w:rPr>
+                <w:rFonts w:cs="Arial"/>
+                <w:sz w:val="16"/>
+                <w:szCs w:val="16"/>
+              </w:rPr>
+              <w:t>/2017</w:t>
             </w:r>
           </w:p>
         </w:tc>
@@ -6396,7 +6320,15 @@
                 <w:sz w:val="16"/>
                 <w:szCs w:val="16"/>
               </w:rPr>
-              <w:t>15/02/2017</w:t>
+              <w:t>19/07</w:t>
+            </w:r>
+            <w:r>
+              <w:rPr>
+                <w:rFonts w:cs="Arial"/>
+                <w:sz w:val="16"/>
+                <w:szCs w:val="16"/>
+              </w:rPr>
+              <w:t>/2017</w:t>
             </w:r>
           </w:p>
         </w:tc>
@@ -6471,25 +6403,7 @@
                 <w:sz w:val="16"/>
                 <w:szCs w:val="16"/>
               </w:rPr>
-              <w:t xml:space="preserve">Módulo para realizar la simulación de cronograma de cuotas de la </w:t>
-            </w:r>
-            <w:proofErr w:type="spellStart"/>
-            <w:r>
-              <w:rPr>
-                <w:rFonts w:cs="Arial"/>
-                <w:sz w:val="16"/>
-                <w:szCs w:val="16"/>
-              </w:rPr>
-              <w:t>Edpyme</w:t>
-            </w:r>
-            <w:proofErr w:type="spellEnd"/>
-            <w:r>
-              <w:rPr>
-                <w:rFonts w:cs="Arial"/>
-                <w:sz w:val="16"/>
-                <w:szCs w:val="16"/>
-              </w:rPr>
-              <w:t>.</w:t>
+              <w:t>Módulo para realizar el mantenimiento de distribuidores, modificador de tarifas y reportes.</w:t>
             </w:r>
           </w:p>
         </w:tc>
@@ -6564,7 +6478,15 @@
                 <w:sz w:val="16"/>
                 <w:szCs w:val="16"/>
               </w:rPr>
-              <w:t>Validar que las condiciones crediticias ingresadas, se adapte al módulo del Simulador de Cronogramas.</w:t>
+              <w:t>Validar que los d</w:t>
+            </w:r>
+            <w:r>
+              <w:rPr>
+                <w:rFonts w:cs="Arial"/>
+                <w:sz w:val="16"/>
+                <w:szCs w:val="16"/>
+              </w:rPr>
+              <w:t>atos ingresados influyan en toda la plataforma</w:t>
             </w:r>
           </w:p>
         </w:tc>
@@ -6639,7 +6561,15 @@
                 <w:sz w:val="16"/>
                 <w:szCs w:val="16"/>
               </w:rPr>
-              <w:t>El expediente debe ser perfilado como Campaña VM Consumo.</w:t>
+              <w:t>Todos los resultados deben ser guardados en la bd</w:t>
+            </w:r>
+            <w:r>
+              <w:rPr>
+                <w:rFonts w:cs="Arial"/>
+                <w:sz w:val="16"/>
+                <w:szCs w:val="16"/>
+              </w:rPr>
+              <w:t xml:space="preserve"> correctamente</w:t>
             </w:r>
           </w:p>
         </w:tc>
@@ -6714,7 +6644,7 @@
                 <w:sz w:val="16"/>
                 <w:szCs w:val="16"/>
               </w:rPr>
-              <w:t>El sistema debe tomar en cuenta las condiciones crediticias de cada campaña.</w:t>
+              <w:t>El sistema debe validar que datos se ingresan en cada campo así como su confirmación</w:t>
             </w:r>
           </w:p>
         </w:tc>
@@ -6790,7 +6720,7 @@
                 <w:sz w:val="16"/>
                 <w:szCs w:val="16"/>
               </w:rPr>
-              <w:t>Edith Casas.</w:t>
+              <w:t>Luis Torres</w:t>
             </w:r>
           </w:p>
         </w:tc>
@@ -6849,7 +6779,7 @@
                 <w:sz w:val="16"/>
                 <w:szCs w:val="16"/>
               </w:rPr>
-              <w:t>11/02/2017</w:t>
+              <w:t>17/07/2017</w:t>
             </w:r>
           </w:p>
         </w:tc>
@@ -6908,7 +6838,7 @@
                 <w:sz w:val="16"/>
                 <w:szCs w:val="16"/>
               </w:rPr>
-              <w:t>10:30 am</w:t>
+              <w:t>4:00 pm</w:t>
             </w:r>
           </w:p>
         </w:tc>
@@ -6992,24 +6922,23 @@
                 <w:sz w:val="16"/>
                 <w:szCs w:val="16"/>
               </w:rPr>
-              <w:t>El expediente debe figurar dentro de la campaña consumo.</w:t>
-            </w:r>
-          </w:p>
-          <w:p>
-            <w:pPr>
-              <w:rPr>
-                <w:rFonts w:cs="Arial"/>
-                <w:sz w:val="16"/>
-                <w:szCs w:val="16"/>
-              </w:rPr>
-            </w:pPr>
-            <w:r>
-              <w:rPr>
-                <w:rFonts w:cs="Arial"/>
-                <w:sz w:val="16"/>
-                <w:szCs w:val="16"/>
-              </w:rPr>
-              <w:t>El expediente debe estar en estado aprobado u observado.</w:t>
+              <w:t xml:space="preserve">El </w:t>
+            </w:r>
+            <w:r>
+              <w:rPr>
+                <w:rFonts w:cs="Arial"/>
+                <w:sz w:val="16"/>
+                <w:szCs w:val="16"/>
+              </w:rPr>
+              <w:t>administrador</w:t>
+            </w:r>
+            <w:r>
+              <w:rPr>
+                <w:rFonts w:cs="Arial"/>
+                <w:sz w:val="16"/>
+                <w:szCs w:val="16"/>
+              </w:rPr>
+              <w:t xml:space="preserve"> debe estar en la bd</w:t>
             </w:r>
           </w:p>
         </w:tc>
@@ -7094,2953 +7023,6 @@
         </w:rPr>
       </w:pPr>
     </w:p>
-    <w:tbl>
-      <w:tblPr>
-        <w:tblpPr w:leftFromText="141" w:rightFromText="141" w:vertAnchor="page" w:horzAnchor="margin" w:tblpY="2832"/>
-        <w:tblW w:w="12362" w:type="dxa"/>
-        <w:tblLayout w:type="fixed"/>
-        <w:tblCellMar>
-          <w:left w:w="70" w:type="dxa"/>
-          <w:right w:w="70" w:type="dxa"/>
-        </w:tblCellMar>
-        <w:tblLook w:val="04A0" w:firstRow="1" w:lastRow="0" w:firstColumn="1" w:lastColumn="0" w:noHBand="0" w:noVBand="1"/>
-      </w:tblPr>
-      <w:tblGrid>
-        <w:gridCol w:w="3100"/>
-        <w:gridCol w:w="4340"/>
-        <w:gridCol w:w="1200"/>
-        <w:gridCol w:w="1482"/>
-        <w:gridCol w:w="2240"/>
-      </w:tblGrid>
-      <w:tr>
-        <w:trPr>
-          <w:trHeight w:val="300"/>
-        </w:trPr>
-        <w:tc>
-          <w:tcPr>
-            <w:tcW w:w="3100" w:type="dxa"/>
-            <w:tcBorders>
-              <w:top w:val="single" w:sz="4" w:space="0" w:color="auto"/>
-              <w:left w:val="single" w:sz="4" w:space="0" w:color="auto"/>
-              <w:bottom w:val="single" w:sz="4" w:space="0" w:color="auto"/>
-              <w:right w:val="single" w:sz="4" w:space="0" w:color="auto"/>
-            </w:tcBorders>
-            <w:shd w:val="clear" w:color="000000" w:fill="F8CBAD"/>
-            <w:noWrap/>
-            <w:vAlign w:val="bottom"/>
-            <w:hideMark/>
-          </w:tcPr>
-          <w:p>
-            <w:pPr>
-              <w:spacing w:after="0" w:line="240" w:lineRule="auto"/>
-              <w:jc w:val="center"/>
-              <w:rPr>
-                <w:rFonts w:ascii="Calibri" w:eastAsia="Times New Roman" w:hAnsi="Calibri" w:cs="Times New Roman"/>
-                <w:b/>
-                <w:bCs/>
-                <w:color w:val="000000"/>
-                <w:lang w:eastAsia="es-PE"/>
-              </w:rPr>
-            </w:pPr>
-          </w:p>
-          <w:p>
-            <w:pPr>
-              <w:spacing w:after="0" w:line="240" w:lineRule="auto"/>
-              <w:jc w:val="center"/>
-              <w:rPr>
-                <w:rFonts w:ascii="Calibri" w:eastAsia="Times New Roman" w:hAnsi="Calibri" w:cs="Times New Roman"/>
-                <w:b/>
-                <w:bCs/>
-                <w:color w:val="000000"/>
-                <w:lang w:eastAsia="es-PE"/>
-              </w:rPr>
-            </w:pPr>
-          </w:p>
-        </w:tc>
-        <w:tc>
-          <w:tcPr>
-            <w:tcW w:w="4340" w:type="dxa"/>
-            <w:tcBorders>
-              <w:top w:val="single" w:sz="4" w:space="0" w:color="auto"/>
-              <w:left w:val="nil"/>
-              <w:bottom w:val="single" w:sz="4" w:space="0" w:color="auto"/>
-              <w:right w:val="single" w:sz="4" w:space="0" w:color="auto"/>
-            </w:tcBorders>
-            <w:shd w:val="clear" w:color="000000" w:fill="F8CBAD"/>
-            <w:noWrap/>
-            <w:vAlign w:val="bottom"/>
-            <w:hideMark/>
-          </w:tcPr>
-          <w:p>
-            <w:pPr>
-              <w:spacing w:after="0" w:line="240" w:lineRule="auto"/>
-              <w:jc w:val="center"/>
-              <w:rPr>
-                <w:rFonts w:ascii="Calibri" w:eastAsia="Times New Roman" w:hAnsi="Calibri" w:cs="Times New Roman"/>
-                <w:b/>
-                <w:bCs/>
-                <w:color w:val="000000"/>
-                <w:lang w:eastAsia="es-PE"/>
-              </w:rPr>
-            </w:pPr>
-            <w:r>
-              <w:rPr>
-                <w:rFonts w:ascii="Calibri" w:eastAsia="Times New Roman" w:hAnsi="Calibri" w:cs="Times New Roman"/>
-                <w:b/>
-                <w:bCs/>
-                <w:color w:val="000000"/>
-                <w:lang w:eastAsia="es-PE"/>
-              </w:rPr>
-              <w:t>TIPO DE ENTRADA</w:t>
-            </w:r>
-          </w:p>
-        </w:tc>
-        <w:tc>
-          <w:tcPr>
-            <w:tcW w:w="1200" w:type="dxa"/>
-            <w:tcBorders>
-              <w:top w:val="single" w:sz="4" w:space="0" w:color="auto"/>
-              <w:left w:val="nil"/>
-              <w:bottom w:val="single" w:sz="4" w:space="0" w:color="auto"/>
-              <w:right w:val="single" w:sz="4" w:space="0" w:color="auto"/>
-            </w:tcBorders>
-            <w:shd w:val="clear" w:color="000000" w:fill="F8CBAD"/>
-            <w:noWrap/>
-            <w:vAlign w:val="bottom"/>
-            <w:hideMark/>
-          </w:tcPr>
-          <w:p>
-            <w:pPr>
-              <w:spacing w:after="0" w:line="240" w:lineRule="auto"/>
-              <w:jc w:val="center"/>
-              <w:rPr>
-                <w:rFonts w:ascii="Calibri" w:eastAsia="Times New Roman" w:hAnsi="Calibri" w:cs="Times New Roman"/>
-                <w:b/>
-                <w:bCs/>
-                <w:color w:val="000000"/>
-                <w:lang w:eastAsia="es-PE"/>
-              </w:rPr>
-            </w:pPr>
-            <w:r>
-              <w:rPr>
-                <w:rFonts w:ascii="Calibri" w:eastAsia="Times New Roman" w:hAnsi="Calibri" w:cs="Times New Roman"/>
-                <w:b/>
-                <w:bCs/>
-                <w:color w:val="000000"/>
-                <w:lang w:eastAsia="es-PE"/>
-              </w:rPr>
-              <w:t>ESTADO</w:t>
-            </w:r>
-          </w:p>
-        </w:tc>
-        <w:tc>
-          <w:tcPr>
-            <w:tcW w:w="1482" w:type="dxa"/>
-            <w:tcBorders>
-              <w:top w:val="single" w:sz="4" w:space="0" w:color="auto"/>
-              <w:left w:val="nil"/>
-              <w:bottom w:val="single" w:sz="4" w:space="0" w:color="auto"/>
-              <w:right w:val="single" w:sz="4" w:space="0" w:color="auto"/>
-            </w:tcBorders>
-            <w:shd w:val="clear" w:color="000000" w:fill="F8CBAD"/>
-            <w:noWrap/>
-            <w:vAlign w:val="bottom"/>
-            <w:hideMark/>
-          </w:tcPr>
-          <w:p>
-            <w:pPr>
-              <w:spacing w:after="0" w:line="240" w:lineRule="auto"/>
-              <w:jc w:val="center"/>
-              <w:rPr>
-                <w:rFonts w:ascii="Calibri" w:eastAsia="Times New Roman" w:hAnsi="Calibri" w:cs="Times New Roman"/>
-                <w:b/>
-                <w:bCs/>
-                <w:color w:val="000000"/>
-                <w:lang w:eastAsia="es-PE"/>
-              </w:rPr>
-            </w:pPr>
-            <w:r>
-              <w:rPr>
-                <w:rFonts w:ascii="Calibri" w:eastAsia="Times New Roman" w:hAnsi="Calibri" w:cs="Times New Roman"/>
-                <w:b/>
-                <w:bCs/>
-                <w:color w:val="000000"/>
-                <w:lang w:eastAsia="es-PE"/>
-              </w:rPr>
-              <w:t>TIPO ERROR</w:t>
-            </w:r>
-          </w:p>
-        </w:tc>
-        <w:tc>
-          <w:tcPr>
-            <w:tcW w:w="2240" w:type="dxa"/>
-            <w:tcBorders>
-              <w:top w:val="single" w:sz="4" w:space="0" w:color="auto"/>
-              <w:left w:val="nil"/>
-              <w:bottom w:val="single" w:sz="4" w:space="0" w:color="auto"/>
-              <w:right w:val="single" w:sz="4" w:space="0" w:color="auto"/>
-            </w:tcBorders>
-            <w:shd w:val="clear" w:color="000000" w:fill="F8CBAD"/>
-            <w:noWrap/>
-            <w:vAlign w:val="bottom"/>
-            <w:hideMark/>
-          </w:tcPr>
-          <w:p>
-            <w:pPr>
-              <w:spacing w:after="0" w:line="240" w:lineRule="auto"/>
-              <w:jc w:val="center"/>
-              <w:rPr>
-                <w:rFonts w:ascii="Calibri" w:eastAsia="Times New Roman" w:hAnsi="Calibri" w:cs="Times New Roman"/>
-                <w:b/>
-                <w:bCs/>
-                <w:color w:val="000000"/>
-                <w:lang w:eastAsia="es-PE"/>
-              </w:rPr>
-            </w:pPr>
-            <w:r>
-              <w:rPr>
-                <w:rFonts w:ascii="Calibri" w:eastAsia="Times New Roman" w:hAnsi="Calibri" w:cs="Times New Roman"/>
-                <w:b/>
-                <w:bCs/>
-                <w:color w:val="000000"/>
-                <w:lang w:eastAsia="es-PE"/>
-              </w:rPr>
-              <w:t>OBSERVACION</w:t>
-            </w:r>
-          </w:p>
-        </w:tc>
-      </w:tr>
-      <w:tr>
-        <w:trPr>
-          <w:trHeight w:val="300"/>
-        </w:trPr>
-        <w:tc>
-          <w:tcPr>
-            <w:tcW w:w="3100" w:type="dxa"/>
-            <w:tcBorders>
-              <w:top w:val="nil"/>
-              <w:left w:val="single" w:sz="4" w:space="0" w:color="auto"/>
-              <w:bottom w:val="single" w:sz="4" w:space="0" w:color="auto"/>
-              <w:right w:val="single" w:sz="4" w:space="0" w:color="auto"/>
-            </w:tcBorders>
-            <w:shd w:val="clear" w:color="auto" w:fill="auto"/>
-            <w:noWrap/>
-            <w:vAlign w:val="bottom"/>
-          </w:tcPr>
-          <w:p>
-            <w:pPr>
-              <w:spacing w:after="0" w:line="240" w:lineRule="auto"/>
-              <w:jc w:val="center"/>
-              <w:rPr>
-                <w:rFonts w:ascii="Calibri" w:eastAsia="Times New Roman" w:hAnsi="Calibri" w:cs="Times New Roman"/>
-                <w:color w:val="000000"/>
-                <w:lang w:eastAsia="es-PE"/>
-              </w:rPr>
-            </w:pPr>
-          </w:p>
-        </w:tc>
-        <w:tc>
-          <w:tcPr>
-            <w:tcW w:w="4340" w:type="dxa"/>
-            <w:tcBorders>
-              <w:top w:val="nil"/>
-              <w:left w:val="nil"/>
-              <w:bottom w:val="single" w:sz="4" w:space="0" w:color="auto"/>
-              <w:right w:val="single" w:sz="4" w:space="0" w:color="auto"/>
-            </w:tcBorders>
-            <w:shd w:val="clear" w:color="auto" w:fill="auto"/>
-            <w:noWrap/>
-            <w:vAlign w:val="bottom"/>
-          </w:tcPr>
-          <w:p>
-            <w:pPr>
-              <w:spacing w:after="0" w:line="240" w:lineRule="auto"/>
-              <w:jc w:val="center"/>
-              <w:rPr>
-                <w:rFonts w:ascii="Calibri" w:eastAsia="Times New Roman" w:hAnsi="Calibri" w:cs="Times New Roman"/>
-                <w:color w:val="000000"/>
-                <w:lang w:eastAsia="es-PE"/>
-              </w:rPr>
-            </w:pPr>
-          </w:p>
-        </w:tc>
-        <w:tc>
-          <w:tcPr>
-            <w:tcW w:w="1200" w:type="dxa"/>
-            <w:tcBorders>
-              <w:top w:val="nil"/>
-              <w:left w:val="nil"/>
-              <w:bottom w:val="single" w:sz="4" w:space="0" w:color="auto"/>
-              <w:right w:val="single" w:sz="4" w:space="0" w:color="auto"/>
-            </w:tcBorders>
-            <w:shd w:val="clear" w:color="auto" w:fill="auto"/>
-            <w:noWrap/>
-            <w:vAlign w:val="bottom"/>
-          </w:tcPr>
-          <w:p>
-            <w:pPr>
-              <w:spacing w:after="0" w:line="240" w:lineRule="auto"/>
-              <w:jc w:val="center"/>
-              <w:rPr>
-                <w:rFonts w:ascii="Calibri" w:eastAsia="Times New Roman" w:hAnsi="Calibri" w:cs="Times New Roman"/>
-                <w:color w:val="000000"/>
-                <w:lang w:eastAsia="es-PE"/>
-              </w:rPr>
-            </w:pPr>
-          </w:p>
-        </w:tc>
-        <w:tc>
-          <w:tcPr>
-            <w:tcW w:w="1482" w:type="dxa"/>
-            <w:tcBorders>
-              <w:top w:val="nil"/>
-              <w:left w:val="nil"/>
-              <w:bottom w:val="single" w:sz="4" w:space="0" w:color="auto"/>
-              <w:right w:val="single" w:sz="4" w:space="0" w:color="auto"/>
-            </w:tcBorders>
-            <w:shd w:val="clear" w:color="auto" w:fill="auto"/>
-            <w:noWrap/>
-            <w:vAlign w:val="bottom"/>
-          </w:tcPr>
-          <w:p>
-            <w:pPr>
-              <w:spacing w:after="0" w:line="240" w:lineRule="auto"/>
-              <w:jc w:val="center"/>
-              <w:rPr>
-                <w:rFonts w:ascii="Calibri" w:eastAsia="Times New Roman" w:hAnsi="Calibri" w:cs="Times New Roman"/>
-                <w:color w:val="000000"/>
-                <w:lang w:eastAsia="es-PE"/>
-              </w:rPr>
-            </w:pPr>
-          </w:p>
-        </w:tc>
-        <w:tc>
-          <w:tcPr>
-            <w:tcW w:w="2240" w:type="dxa"/>
-            <w:tcBorders>
-              <w:top w:val="nil"/>
-              <w:left w:val="nil"/>
-              <w:bottom w:val="single" w:sz="4" w:space="0" w:color="auto"/>
-              <w:right w:val="single" w:sz="4" w:space="0" w:color="auto"/>
-            </w:tcBorders>
-            <w:shd w:val="clear" w:color="auto" w:fill="auto"/>
-            <w:noWrap/>
-            <w:vAlign w:val="bottom"/>
-          </w:tcPr>
-          <w:p>
-            <w:pPr>
-              <w:spacing w:after="0" w:line="240" w:lineRule="auto"/>
-              <w:jc w:val="center"/>
-              <w:rPr>
-                <w:rFonts w:ascii="Calibri" w:eastAsia="Times New Roman" w:hAnsi="Calibri" w:cs="Times New Roman"/>
-                <w:color w:val="000000"/>
-                <w:lang w:eastAsia="es-PE"/>
-              </w:rPr>
-            </w:pPr>
-          </w:p>
-        </w:tc>
-      </w:tr>
-      <w:tr>
-        <w:trPr>
-          <w:trHeight w:val="300"/>
-        </w:trPr>
-        <w:tc>
-          <w:tcPr>
-            <w:tcW w:w="3100" w:type="dxa"/>
-            <w:tcBorders>
-              <w:top w:val="nil"/>
-              <w:left w:val="single" w:sz="4" w:space="0" w:color="auto"/>
-              <w:bottom w:val="single" w:sz="4" w:space="0" w:color="auto"/>
-              <w:right w:val="single" w:sz="4" w:space="0" w:color="auto"/>
-            </w:tcBorders>
-            <w:shd w:val="clear" w:color="auto" w:fill="auto"/>
-            <w:noWrap/>
-            <w:vAlign w:val="bottom"/>
-          </w:tcPr>
-          <w:p>
-            <w:pPr>
-              <w:spacing w:after="0" w:line="240" w:lineRule="auto"/>
-              <w:jc w:val="center"/>
-              <w:rPr>
-                <w:rFonts w:ascii="Calibri" w:eastAsia="Times New Roman" w:hAnsi="Calibri" w:cs="Times New Roman"/>
-                <w:color w:val="000000"/>
-                <w:lang w:eastAsia="es-PE"/>
-              </w:rPr>
-            </w:pPr>
-          </w:p>
-        </w:tc>
-        <w:tc>
-          <w:tcPr>
-            <w:tcW w:w="4340" w:type="dxa"/>
-            <w:tcBorders>
-              <w:top w:val="nil"/>
-              <w:left w:val="nil"/>
-              <w:bottom w:val="single" w:sz="4" w:space="0" w:color="auto"/>
-              <w:right w:val="single" w:sz="4" w:space="0" w:color="auto"/>
-            </w:tcBorders>
-            <w:shd w:val="clear" w:color="auto" w:fill="auto"/>
-            <w:noWrap/>
-            <w:vAlign w:val="bottom"/>
-          </w:tcPr>
-          <w:p>
-            <w:pPr>
-              <w:spacing w:after="0" w:line="240" w:lineRule="auto"/>
-              <w:jc w:val="center"/>
-              <w:rPr>
-                <w:rFonts w:ascii="Calibri" w:eastAsia="Times New Roman" w:hAnsi="Calibri" w:cs="Times New Roman"/>
-                <w:color w:val="000000"/>
-                <w:lang w:eastAsia="es-PE"/>
-              </w:rPr>
-            </w:pPr>
-          </w:p>
-        </w:tc>
-        <w:tc>
-          <w:tcPr>
-            <w:tcW w:w="1200" w:type="dxa"/>
-            <w:tcBorders>
-              <w:top w:val="nil"/>
-              <w:left w:val="nil"/>
-              <w:bottom w:val="single" w:sz="4" w:space="0" w:color="auto"/>
-              <w:right w:val="single" w:sz="4" w:space="0" w:color="auto"/>
-            </w:tcBorders>
-            <w:shd w:val="clear" w:color="auto" w:fill="auto"/>
-            <w:noWrap/>
-            <w:vAlign w:val="bottom"/>
-          </w:tcPr>
-          <w:p>
-            <w:pPr>
-              <w:spacing w:after="0" w:line="240" w:lineRule="auto"/>
-              <w:jc w:val="center"/>
-              <w:rPr>
-                <w:rFonts w:ascii="Calibri" w:eastAsia="Times New Roman" w:hAnsi="Calibri" w:cs="Times New Roman"/>
-                <w:color w:val="000000"/>
-                <w:lang w:eastAsia="es-PE"/>
-              </w:rPr>
-            </w:pPr>
-          </w:p>
-        </w:tc>
-        <w:tc>
-          <w:tcPr>
-            <w:tcW w:w="1482" w:type="dxa"/>
-            <w:tcBorders>
-              <w:top w:val="nil"/>
-              <w:left w:val="nil"/>
-              <w:bottom w:val="single" w:sz="4" w:space="0" w:color="auto"/>
-              <w:right w:val="single" w:sz="4" w:space="0" w:color="auto"/>
-            </w:tcBorders>
-            <w:shd w:val="clear" w:color="auto" w:fill="auto"/>
-            <w:noWrap/>
-            <w:vAlign w:val="bottom"/>
-          </w:tcPr>
-          <w:p>
-            <w:pPr>
-              <w:spacing w:after="0" w:line="240" w:lineRule="auto"/>
-              <w:jc w:val="center"/>
-              <w:rPr>
-                <w:rFonts w:ascii="Calibri" w:eastAsia="Times New Roman" w:hAnsi="Calibri" w:cs="Times New Roman"/>
-                <w:color w:val="000000"/>
-                <w:lang w:eastAsia="es-PE"/>
-              </w:rPr>
-            </w:pPr>
-          </w:p>
-        </w:tc>
-        <w:tc>
-          <w:tcPr>
-            <w:tcW w:w="2240" w:type="dxa"/>
-            <w:tcBorders>
-              <w:top w:val="nil"/>
-              <w:left w:val="nil"/>
-              <w:bottom w:val="single" w:sz="4" w:space="0" w:color="auto"/>
-              <w:right w:val="single" w:sz="4" w:space="0" w:color="auto"/>
-            </w:tcBorders>
-            <w:shd w:val="clear" w:color="auto" w:fill="auto"/>
-            <w:noWrap/>
-            <w:vAlign w:val="bottom"/>
-          </w:tcPr>
-          <w:p>
-            <w:pPr>
-              <w:spacing w:after="0" w:line="240" w:lineRule="auto"/>
-              <w:jc w:val="center"/>
-              <w:rPr>
-                <w:rFonts w:ascii="Calibri" w:eastAsia="Times New Roman" w:hAnsi="Calibri" w:cs="Times New Roman"/>
-                <w:color w:val="000000"/>
-                <w:lang w:eastAsia="es-PE"/>
-              </w:rPr>
-            </w:pPr>
-          </w:p>
-        </w:tc>
-      </w:tr>
-      <w:tr>
-        <w:trPr>
-          <w:trHeight w:val="300"/>
-        </w:trPr>
-        <w:tc>
-          <w:tcPr>
-            <w:tcW w:w="3100" w:type="dxa"/>
-            <w:tcBorders>
-              <w:top w:val="nil"/>
-              <w:left w:val="single" w:sz="4" w:space="0" w:color="auto"/>
-              <w:bottom w:val="single" w:sz="4" w:space="0" w:color="auto"/>
-              <w:right w:val="single" w:sz="4" w:space="0" w:color="auto"/>
-            </w:tcBorders>
-            <w:shd w:val="clear" w:color="auto" w:fill="auto"/>
-            <w:noWrap/>
-            <w:vAlign w:val="bottom"/>
-          </w:tcPr>
-          <w:p>
-            <w:pPr>
-              <w:spacing w:after="0" w:line="240" w:lineRule="auto"/>
-              <w:jc w:val="center"/>
-              <w:rPr>
-                <w:rFonts w:ascii="Calibri" w:eastAsia="Times New Roman" w:hAnsi="Calibri" w:cs="Times New Roman"/>
-                <w:color w:val="000000"/>
-                <w:lang w:eastAsia="es-PE"/>
-              </w:rPr>
-            </w:pPr>
-          </w:p>
-        </w:tc>
-        <w:tc>
-          <w:tcPr>
-            <w:tcW w:w="4340" w:type="dxa"/>
-            <w:tcBorders>
-              <w:top w:val="nil"/>
-              <w:left w:val="nil"/>
-              <w:bottom w:val="single" w:sz="4" w:space="0" w:color="auto"/>
-              <w:right w:val="single" w:sz="4" w:space="0" w:color="auto"/>
-            </w:tcBorders>
-            <w:shd w:val="clear" w:color="auto" w:fill="auto"/>
-            <w:noWrap/>
-            <w:vAlign w:val="bottom"/>
-          </w:tcPr>
-          <w:p>
-            <w:pPr>
-              <w:spacing w:after="0" w:line="240" w:lineRule="auto"/>
-              <w:jc w:val="center"/>
-              <w:rPr>
-                <w:rFonts w:ascii="Calibri" w:eastAsia="Times New Roman" w:hAnsi="Calibri" w:cs="Times New Roman"/>
-                <w:color w:val="000000"/>
-                <w:lang w:eastAsia="es-PE"/>
-              </w:rPr>
-            </w:pPr>
-          </w:p>
-        </w:tc>
-        <w:tc>
-          <w:tcPr>
-            <w:tcW w:w="1200" w:type="dxa"/>
-            <w:tcBorders>
-              <w:top w:val="nil"/>
-              <w:left w:val="nil"/>
-              <w:bottom w:val="single" w:sz="4" w:space="0" w:color="auto"/>
-              <w:right w:val="single" w:sz="4" w:space="0" w:color="auto"/>
-            </w:tcBorders>
-            <w:shd w:val="clear" w:color="auto" w:fill="auto"/>
-            <w:noWrap/>
-            <w:vAlign w:val="bottom"/>
-          </w:tcPr>
-          <w:p>
-            <w:pPr>
-              <w:spacing w:after="0" w:line="240" w:lineRule="auto"/>
-              <w:jc w:val="center"/>
-              <w:rPr>
-                <w:rFonts w:ascii="Calibri" w:eastAsia="Times New Roman" w:hAnsi="Calibri" w:cs="Times New Roman"/>
-                <w:color w:val="000000"/>
-                <w:lang w:eastAsia="es-PE"/>
-              </w:rPr>
-            </w:pPr>
-          </w:p>
-        </w:tc>
-        <w:tc>
-          <w:tcPr>
-            <w:tcW w:w="1482" w:type="dxa"/>
-            <w:tcBorders>
-              <w:top w:val="nil"/>
-              <w:left w:val="nil"/>
-              <w:bottom w:val="single" w:sz="4" w:space="0" w:color="auto"/>
-              <w:right w:val="single" w:sz="4" w:space="0" w:color="auto"/>
-            </w:tcBorders>
-            <w:shd w:val="clear" w:color="auto" w:fill="auto"/>
-            <w:noWrap/>
-            <w:vAlign w:val="bottom"/>
-          </w:tcPr>
-          <w:p>
-            <w:pPr>
-              <w:spacing w:after="0" w:line="240" w:lineRule="auto"/>
-              <w:jc w:val="center"/>
-              <w:rPr>
-                <w:rFonts w:ascii="Calibri" w:eastAsia="Times New Roman" w:hAnsi="Calibri" w:cs="Times New Roman"/>
-                <w:color w:val="000000"/>
-                <w:lang w:eastAsia="es-PE"/>
-              </w:rPr>
-            </w:pPr>
-          </w:p>
-        </w:tc>
-        <w:tc>
-          <w:tcPr>
-            <w:tcW w:w="2240" w:type="dxa"/>
-            <w:tcBorders>
-              <w:top w:val="nil"/>
-              <w:left w:val="nil"/>
-              <w:bottom w:val="single" w:sz="4" w:space="0" w:color="auto"/>
-              <w:right w:val="single" w:sz="4" w:space="0" w:color="auto"/>
-            </w:tcBorders>
-            <w:shd w:val="clear" w:color="auto" w:fill="auto"/>
-            <w:noWrap/>
-            <w:vAlign w:val="bottom"/>
-          </w:tcPr>
-          <w:p>
-            <w:pPr>
-              <w:spacing w:after="0" w:line="240" w:lineRule="auto"/>
-              <w:jc w:val="center"/>
-              <w:rPr>
-                <w:rFonts w:ascii="Calibri" w:eastAsia="Times New Roman" w:hAnsi="Calibri" w:cs="Times New Roman"/>
-                <w:color w:val="000000"/>
-                <w:lang w:eastAsia="es-PE"/>
-              </w:rPr>
-            </w:pPr>
-          </w:p>
-        </w:tc>
-      </w:tr>
-      <w:tr>
-        <w:trPr>
-          <w:trHeight w:val="300"/>
-        </w:trPr>
-        <w:tc>
-          <w:tcPr>
-            <w:tcW w:w="3100" w:type="dxa"/>
-            <w:tcBorders>
-              <w:top w:val="nil"/>
-              <w:left w:val="single" w:sz="4" w:space="0" w:color="auto"/>
-              <w:bottom w:val="single" w:sz="4" w:space="0" w:color="auto"/>
-              <w:right w:val="single" w:sz="4" w:space="0" w:color="auto"/>
-            </w:tcBorders>
-            <w:shd w:val="clear" w:color="auto" w:fill="auto"/>
-            <w:noWrap/>
-            <w:vAlign w:val="bottom"/>
-          </w:tcPr>
-          <w:p>
-            <w:pPr>
-              <w:spacing w:after="0" w:line="240" w:lineRule="auto"/>
-              <w:jc w:val="center"/>
-              <w:rPr>
-                <w:rFonts w:ascii="Calibri" w:eastAsia="Times New Roman" w:hAnsi="Calibri" w:cs="Times New Roman"/>
-                <w:color w:val="000000"/>
-                <w:lang w:eastAsia="es-PE"/>
-              </w:rPr>
-            </w:pPr>
-          </w:p>
-        </w:tc>
-        <w:tc>
-          <w:tcPr>
-            <w:tcW w:w="4340" w:type="dxa"/>
-            <w:tcBorders>
-              <w:top w:val="nil"/>
-              <w:left w:val="nil"/>
-              <w:bottom w:val="single" w:sz="4" w:space="0" w:color="auto"/>
-              <w:right w:val="single" w:sz="4" w:space="0" w:color="auto"/>
-            </w:tcBorders>
-            <w:shd w:val="clear" w:color="auto" w:fill="auto"/>
-            <w:noWrap/>
-            <w:vAlign w:val="bottom"/>
-          </w:tcPr>
-          <w:p>
-            <w:pPr>
-              <w:spacing w:after="0" w:line="240" w:lineRule="auto"/>
-              <w:jc w:val="center"/>
-              <w:rPr>
-                <w:rFonts w:ascii="Calibri" w:eastAsia="Times New Roman" w:hAnsi="Calibri" w:cs="Times New Roman"/>
-                <w:color w:val="000000"/>
-                <w:lang w:eastAsia="es-PE"/>
-              </w:rPr>
-            </w:pPr>
-          </w:p>
-        </w:tc>
-        <w:tc>
-          <w:tcPr>
-            <w:tcW w:w="1200" w:type="dxa"/>
-            <w:tcBorders>
-              <w:top w:val="nil"/>
-              <w:left w:val="nil"/>
-              <w:bottom w:val="single" w:sz="4" w:space="0" w:color="auto"/>
-              <w:right w:val="single" w:sz="4" w:space="0" w:color="auto"/>
-            </w:tcBorders>
-            <w:shd w:val="clear" w:color="auto" w:fill="auto"/>
-            <w:noWrap/>
-            <w:vAlign w:val="bottom"/>
-          </w:tcPr>
-          <w:p>
-            <w:pPr>
-              <w:spacing w:after="0" w:line="240" w:lineRule="auto"/>
-              <w:jc w:val="center"/>
-              <w:rPr>
-                <w:rFonts w:ascii="Calibri" w:eastAsia="Times New Roman" w:hAnsi="Calibri" w:cs="Times New Roman"/>
-                <w:color w:val="000000"/>
-                <w:lang w:eastAsia="es-PE"/>
-              </w:rPr>
-            </w:pPr>
-          </w:p>
-        </w:tc>
-        <w:tc>
-          <w:tcPr>
-            <w:tcW w:w="1482" w:type="dxa"/>
-            <w:tcBorders>
-              <w:top w:val="nil"/>
-              <w:left w:val="nil"/>
-              <w:bottom w:val="single" w:sz="4" w:space="0" w:color="auto"/>
-              <w:right w:val="single" w:sz="4" w:space="0" w:color="auto"/>
-            </w:tcBorders>
-            <w:shd w:val="clear" w:color="auto" w:fill="auto"/>
-            <w:noWrap/>
-            <w:vAlign w:val="bottom"/>
-          </w:tcPr>
-          <w:p>
-            <w:pPr>
-              <w:spacing w:after="0" w:line="240" w:lineRule="auto"/>
-              <w:jc w:val="center"/>
-              <w:rPr>
-                <w:rFonts w:ascii="Calibri" w:eastAsia="Times New Roman" w:hAnsi="Calibri" w:cs="Times New Roman"/>
-                <w:color w:val="000000"/>
-                <w:lang w:eastAsia="es-PE"/>
-              </w:rPr>
-            </w:pPr>
-          </w:p>
-        </w:tc>
-        <w:tc>
-          <w:tcPr>
-            <w:tcW w:w="2240" w:type="dxa"/>
-            <w:tcBorders>
-              <w:top w:val="nil"/>
-              <w:left w:val="nil"/>
-              <w:bottom w:val="single" w:sz="4" w:space="0" w:color="auto"/>
-              <w:right w:val="single" w:sz="4" w:space="0" w:color="auto"/>
-            </w:tcBorders>
-            <w:shd w:val="clear" w:color="auto" w:fill="auto"/>
-            <w:noWrap/>
-            <w:vAlign w:val="bottom"/>
-          </w:tcPr>
-          <w:p>
-            <w:pPr>
-              <w:spacing w:after="0" w:line="240" w:lineRule="auto"/>
-              <w:jc w:val="center"/>
-              <w:rPr>
-                <w:rFonts w:ascii="Calibri" w:eastAsia="Times New Roman" w:hAnsi="Calibri" w:cs="Times New Roman"/>
-                <w:color w:val="000000"/>
-                <w:lang w:eastAsia="es-PE"/>
-              </w:rPr>
-            </w:pPr>
-          </w:p>
-        </w:tc>
-      </w:tr>
-      <w:tr>
-        <w:trPr>
-          <w:trHeight w:val="300"/>
-        </w:trPr>
-        <w:tc>
-          <w:tcPr>
-            <w:tcW w:w="3100" w:type="dxa"/>
-            <w:tcBorders>
-              <w:top w:val="nil"/>
-              <w:left w:val="single" w:sz="4" w:space="0" w:color="auto"/>
-              <w:bottom w:val="single" w:sz="4" w:space="0" w:color="auto"/>
-              <w:right w:val="single" w:sz="4" w:space="0" w:color="auto"/>
-            </w:tcBorders>
-            <w:shd w:val="clear" w:color="auto" w:fill="auto"/>
-            <w:noWrap/>
-            <w:vAlign w:val="bottom"/>
-          </w:tcPr>
-          <w:p>
-            <w:pPr>
-              <w:spacing w:after="0" w:line="240" w:lineRule="auto"/>
-              <w:jc w:val="center"/>
-              <w:rPr>
-                <w:rFonts w:ascii="Calibri" w:eastAsia="Times New Roman" w:hAnsi="Calibri" w:cs="Times New Roman"/>
-                <w:color w:val="000000"/>
-                <w:lang w:eastAsia="es-PE"/>
-              </w:rPr>
-            </w:pPr>
-          </w:p>
-        </w:tc>
-        <w:tc>
-          <w:tcPr>
-            <w:tcW w:w="4340" w:type="dxa"/>
-            <w:tcBorders>
-              <w:top w:val="nil"/>
-              <w:left w:val="nil"/>
-              <w:bottom w:val="single" w:sz="4" w:space="0" w:color="auto"/>
-              <w:right w:val="single" w:sz="4" w:space="0" w:color="auto"/>
-            </w:tcBorders>
-            <w:shd w:val="clear" w:color="auto" w:fill="auto"/>
-            <w:noWrap/>
-            <w:vAlign w:val="bottom"/>
-          </w:tcPr>
-          <w:p>
-            <w:pPr>
-              <w:spacing w:after="0" w:line="240" w:lineRule="auto"/>
-              <w:jc w:val="center"/>
-              <w:rPr>
-                <w:rFonts w:ascii="Calibri" w:eastAsia="Times New Roman" w:hAnsi="Calibri" w:cs="Times New Roman"/>
-                <w:color w:val="000000"/>
-                <w:lang w:eastAsia="es-PE"/>
-              </w:rPr>
-            </w:pPr>
-          </w:p>
-        </w:tc>
-        <w:tc>
-          <w:tcPr>
-            <w:tcW w:w="1200" w:type="dxa"/>
-            <w:tcBorders>
-              <w:top w:val="nil"/>
-              <w:left w:val="nil"/>
-              <w:bottom w:val="single" w:sz="4" w:space="0" w:color="auto"/>
-              <w:right w:val="single" w:sz="4" w:space="0" w:color="auto"/>
-            </w:tcBorders>
-            <w:shd w:val="clear" w:color="auto" w:fill="auto"/>
-            <w:noWrap/>
-            <w:vAlign w:val="bottom"/>
-          </w:tcPr>
-          <w:p>
-            <w:pPr>
-              <w:spacing w:after="0" w:line="240" w:lineRule="auto"/>
-              <w:jc w:val="center"/>
-              <w:rPr>
-                <w:rFonts w:ascii="Calibri" w:eastAsia="Times New Roman" w:hAnsi="Calibri" w:cs="Times New Roman"/>
-                <w:color w:val="000000"/>
-                <w:lang w:eastAsia="es-PE"/>
-              </w:rPr>
-            </w:pPr>
-          </w:p>
-        </w:tc>
-        <w:tc>
-          <w:tcPr>
-            <w:tcW w:w="1482" w:type="dxa"/>
-            <w:tcBorders>
-              <w:top w:val="nil"/>
-              <w:left w:val="nil"/>
-              <w:bottom w:val="single" w:sz="4" w:space="0" w:color="auto"/>
-              <w:right w:val="single" w:sz="4" w:space="0" w:color="auto"/>
-            </w:tcBorders>
-            <w:shd w:val="clear" w:color="auto" w:fill="auto"/>
-            <w:noWrap/>
-            <w:vAlign w:val="bottom"/>
-          </w:tcPr>
-          <w:p>
-            <w:pPr>
-              <w:spacing w:after="0" w:line="240" w:lineRule="auto"/>
-              <w:jc w:val="center"/>
-              <w:rPr>
-                <w:rFonts w:ascii="Calibri" w:eastAsia="Times New Roman" w:hAnsi="Calibri" w:cs="Times New Roman"/>
-                <w:color w:val="000000"/>
-                <w:lang w:eastAsia="es-PE"/>
-              </w:rPr>
-            </w:pPr>
-          </w:p>
-        </w:tc>
-        <w:tc>
-          <w:tcPr>
-            <w:tcW w:w="2240" w:type="dxa"/>
-            <w:tcBorders>
-              <w:top w:val="nil"/>
-              <w:left w:val="nil"/>
-              <w:bottom w:val="single" w:sz="4" w:space="0" w:color="auto"/>
-              <w:right w:val="single" w:sz="4" w:space="0" w:color="auto"/>
-            </w:tcBorders>
-            <w:shd w:val="clear" w:color="auto" w:fill="auto"/>
-            <w:noWrap/>
-            <w:vAlign w:val="bottom"/>
-          </w:tcPr>
-          <w:p>
-            <w:pPr>
-              <w:spacing w:after="0" w:line="240" w:lineRule="auto"/>
-              <w:jc w:val="center"/>
-              <w:rPr>
-                <w:rFonts w:ascii="Calibri" w:eastAsia="Times New Roman" w:hAnsi="Calibri" w:cs="Times New Roman"/>
-                <w:color w:val="000000"/>
-                <w:lang w:eastAsia="es-PE"/>
-              </w:rPr>
-            </w:pPr>
-          </w:p>
-        </w:tc>
-      </w:tr>
-      <w:tr>
-        <w:trPr>
-          <w:trHeight w:val="300"/>
-        </w:trPr>
-        <w:tc>
-          <w:tcPr>
-            <w:tcW w:w="3100" w:type="dxa"/>
-            <w:tcBorders>
-              <w:top w:val="nil"/>
-              <w:left w:val="single" w:sz="4" w:space="0" w:color="auto"/>
-              <w:bottom w:val="single" w:sz="4" w:space="0" w:color="auto"/>
-              <w:right w:val="single" w:sz="4" w:space="0" w:color="auto"/>
-            </w:tcBorders>
-            <w:shd w:val="clear" w:color="auto" w:fill="auto"/>
-            <w:noWrap/>
-            <w:vAlign w:val="bottom"/>
-          </w:tcPr>
-          <w:p>
-            <w:pPr>
-              <w:spacing w:after="0" w:line="240" w:lineRule="auto"/>
-              <w:jc w:val="center"/>
-              <w:rPr>
-                <w:rFonts w:ascii="Calibri" w:eastAsia="Times New Roman" w:hAnsi="Calibri" w:cs="Times New Roman"/>
-                <w:color w:val="000000"/>
-                <w:lang w:eastAsia="es-PE"/>
-              </w:rPr>
-            </w:pPr>
-          </w:p>
-        </w:tc>
-        <w:tc>
-          <w:tcPr>
-            <w:tcW w:w="4340" w:type="dxa"/>
-            <w:tcBorders>
-              <w:top w:val="nil"/>
-              <w:left w:val="nil"/>
-              <w:bottom w:val="single" w:sz="4" w:space="0" w:color="auto"/>
-              <w:right w:val="single" w:sz="4" w:space="0" w:color="auto"/>
-            </w:tcBorders>
-            <w:shd w:val="clear" w:color="auto" w:fill="auto"/>
-            <w:noWrap/>
-            <w:vAlign w:val="bottom"/>
-          </w:tcPr>
-          <w:p>
-            <w:pPr>
-              <w:spacing w:after="0" w:line="240" w:lineRule="auto"/>
-              <w:jc w:val="center"/>
-              <w:rPr>
-                <w:rFonts w:ascii="Calibri" w:eastAsia="Times New Roman" w:hAnsi="Calibri" w:cs="Times New Roman"/>
-                <w:color w:val="000000"/>
-                <w:lang w:eastAsia="es-PE"/>
-              </w:rPr>
-            </w:pPr>
-          </w:p>
-        </w:tc>
-        <w:tc>
-          <w:tcPr>
-            <w:tcW w:w="1200" w:type="dxa"/>
-            <w:tcBorders>
-              <w:top w:val="nil"/>
-              <w:left w:val="nil"/>
-              <w:bottom w:val="single" w:sz="4" w:space="0" w:color="auto"/>
-              <w:right w:val="single" w:sz="4" w:space="0" w:color="auto"/>
-            </w:tcBorders>
-            <w:shd w:val="clear" w:color="auto" w:fill="auto"/>
-            <w:noWrap/>
-            <w:vAlign w:val="bottom"/>
-          </w:tcPr>
-          <w:p>
-            <w:pPr>
-              <w:spacing w:after="0" w:line="240" w:lineRule="auto"/>
-              <w:jc w:val="center"/>
-              <w:rPr>
-                <w:rFonts w:ascii="Calibri" w:eastAsia="Times New Roman" w:hAnsi="Calibri" w:cs="Times New Roman"/>
-                <w:color w:val="000000"/>
-                <w:lang w:eastAsia="es-PE"/>
-              </w:rPr>
-            </w:pPr>
-          </w:p>
-        </w:tc>
-        <w:tc>
-          <w:tcPr>
-            <w:tcW w:w="1482" w:type="dxa"/>
-            <w:tcBorders>
-              <w:top w:val="nil"/>
-              <w:left w:val="nil"/>
-              <w:bottom w:val="single" w:sz="4" w:space="0" w:color="auto"/>
-              <w:right w:val="single" w:sz="4" w:space="0" w:color="auto"/>
-            </w:tcBorders>
-            <w:shd w:val="clear" w:color="auto" w:fill="auto"/>
-            <w:noWrap/>
-            <w:vAlign w:val="bottom"/>
-          </w:tcPr>
-          <w:p>
-            <w:pPr>
-              <w:spacing w:after="0" w:line="240" w:lineRule="auto"/>
-              <w:jc w:val="center"/>
-              <w:rPr>
-                <w:rFonts w:ascii="Calibri" w:eastAsia="Times New Roman" w:hAnsi="Calibri" w:cs="Times New Roman"/>
-                <w:color w:val="000000"/>
-                <w:lang w:eastAsia="es-PE"/>
-              </w:rPr>
-            </w:pPr>
-          </w:p>
-        </w:tc>
-        <w:tc>
-          <w:tcPr>
-            <w:tcW w:w="2240" w:type="dxa"/>
-            <w:tcBorders>
-              <w:top w:val="nil"/>
-              <w:left w:val="nil"/>
-              <w:bottom w:val="single" w:sz="4" w:space="0" w:color="auto"/>
-              <w:right w:val="single" w:sz="4" w:space="0" w:color="auto"/>
-            </w:tcBorders>
-            <w:shd w:val="clear" w:color="auto" w:fill="auto"/>
-            <w:noWrap/>
-            <w:vAlign w:val="bottom"/>
-          </w:tcPr>
-          <w:p>
-            <w:pPr>
-              <w:spacing w:after="0" w:line="240" w:lineRule="auto"/>
-              <w:jc w:val="center"/>
-              <w:rPr>
-                <w:rFonts w:ascii="Calibri" w:eastAsia="Times New Roman" w:hAnsi="Calibri" w:cs="Times New Roman"/>
-                <w:color w:val="000000"/>
-                <w:lang w:eastAsia="es-PE"/>
-              </w:rPr>
-            </w:pPr>
-          </w:p>
-        </w:tc>
-      </w:tr>
-      <w:tr>
-        <w:trPr>
-          <w:trHeight w:val="300"/>
-        </w:trPr>
-        <w:tc>
-          <w:tcPr>
-            <w:tcW w:w="3100" w:type="dxa"/>
-            <w:tcBorders>
-              <w:top w:val="nil"/>
-              <w:left w:val="single" w:sz="4" w:space="0" w:color="auto"/>
-              <w:bottom w:val="single" w:sz="4" w:space="0" w:color="auto"/>
-              <w:right w:val="single" w:sz="4" w:space="0" w:color="auto"/>
-            </w:tcBorders>
-            <w:shd w:val="clear" w:color="auto" w:fill="auto"/>
-            <w:noWrap/>
-            <w:vAlign w:val="bottom"/>
-          </w:tcPr>
-          <w:p>
-            <w:pPr>
-              <w:spacing w:after="0" w:line="240" w:lineRule="auto"/>
-              <w:jc w:val="center"/>
-              <w:rPr>
-                <w:rFonts w:ascii="Calibri" w:eastAsia="Times New Roman" w:hAnsi="Calibri" w:cs="Times New Roman"/>
-                <w:color w:val="000000"/>
-                <w:lang w:eastAsia="es-PE"/>
-              </w:rPr>
-            </w:pPr>
-          </w:p>
-        </w:tc>
-        <w:tc>
-          <w:tcPr>
-            <w:tcW w:w="4340" w:type="dxa"/>
-            <w:tcBorders>
-              <w:top w:val="nil"/>
-              <w:left w:val="nil"/>
-              <w:bottom w:val="single" w:sz="4" w:space="0" w:color="auto"/>
-              <w:right w:val="single" w:sz="4" w:space="0" w:color="auto"/>
-            </w:tcBorders>
-            <w:shd w:val="clear" w:color="auto" w:fill="auto"/>
-            <w:noWrap/>
-            <w:vAlign w:val="bottom"/>
-          </w:tcPr>
-          <w:p>
-            <w:pPr>
-              <w:spacing w:after="0" w:line="240" w:lineRule="auto"/>
-              <w:jc w:val="center"/>
-              <w:rPr>
-                <w:rFonts w:ascii="Calibri" w:eastAsia="Times New Roman" w:hAnsi="Calibri" w:cs="Times New Roman"/>
-                <w:color w:val="000000"/>
-                <w:lang w:eastAsia="es-PE"/>
-              </w:rPr>
-            </w:pPr>
-          </w:p>
-        </w:tc>
-        <w:tc>
-          <w:tcPr>
-            <w:tcW w:w="1200" w:type="dxa"/>
-            <w:tcBorders>
-              <w:top w:val="nil"/>
-              <w:left w:val="nil"/>
-              <w:bottom w:val="single" w:sz="4" w:space="0" w:color="auto"/>
-              <w:right w:val="single" w:sz="4" w:space="0" w:color="auto"/>
-            </w:tcBorders>
-            <w:shd w:val="clear" w:color="auto" w:fill="auto"/>
-            <w:noWrap/>
-            <w:vAlign w:val="bottom"/>
-          </w:tcPr>
-          <w:p>
-            <w:pPr>
-              <w:spacing w:after="0" w:line="240" w:lineRule="auto"/>
-              <w:jc w:val="center"/>
-              <w:rPr>
-                <w:rFonts w:ascii="Calibri" w:eastAsia="Times New Roman" w:hAnsi="Calibri" w:cs="Times New Roman"/>
-                <w:color w:val="000000"/>
-                <w:lang w:eastAsia="es-PE"/>
-              </w:rPr>
-            </w:pPr>
-          </w:p>
-        </w:tc>
-        <w:tc>
-          <w:tcPr>
-            <w:tcW w:w="1482" w:type="dxa"/>
-            <w:tcBorders>
-              <w:top w:val="nil"/>
-              <w:left w:val="nil"/>
-              <w:bottom w:val="single" w:sz="4" w:space="0" w:color="auto"/>
-              <w:right w:val="single" w:sz="4" w:space="0" w:color="auto"/>
-            </w:tcBorders>
-            <w:shd w:val="clear" w:color="auto" w:fill="auto"/>
-            <w:noWrap/>
-            <w:vAlign w:val="bottom"/>
-          </w:tcPr>
-          <w:p>
-            <w:pPr>
-              <w:spacing w:after="0" w:line="240" w:lineRule="auto"/>
-              <w:jc w:val="center"/>
-              <w:rPr>
-                <w:rFonts w:ascii="Calibri" w:eastAsia="Times New Roman" w:hAnsi="Calibri" w:cs="Times New Roman"/>
-                <w:color w:val="000000"/>
-                <w:lang w:eastAsia="es-PE"/>
-              </w:rPr>
-            </w:pPr>
-          </w:p>
-        </w:tc>
-        <w:tc>
-          <w:tcPr>
-            <w:tcW w:w="2240" w:type="dxa"/>
-            <w:tcBorders>
-              <w:top w:val="nil"/>
-              <w:left w:val="nil"/>
-              <w:bottom w:val="single" w:sz="4" w:space="0" w:color="auto"/>
-              <w:right w:val="single" w:sz="4" w:space="0" w:color="auto"/>
-            </w:tcBorders>
-            <w:shd w:val="clear" w:color="auto" w:fill="auto"/>
-            <w:noWrap/>
-            <w:vAlign w:val="bottom"/>
-          </w:tcPr>
-          <w:p>
-            <w:pPr>
-              <w:spacing w:after="0" w:line="240" w:lineRule="auto"/>
-              <w:jc w:val="center"/>
-              <w:rPr>
-                <w:rFonts w:ascii="Calibri" w:eastAsia="Times New Roman" w:hAnsi="Calibri" w:cs="Times New Roman"/>
-                <w:color w:val="000000"/>
-                <w:lang w:eastAsia="es-PE"/>
-              </w:rPr>
-            </w:pPr>
-          </w:p>
-        </w:tc>
-      </w:tr>
-      <w:tr>
-        <w:trPr>
-          <w:trHeight w:val="300"/>
-        </w:trPr>
-        <w:tc>
-          <w:tcPr>
-            <w:tcW w:w="3100" w:type="dxa"/>
-            <w:tcBorders>
-              <w:top w:val="nil"/>
-              <w:left w:val="single" w:sz="4" w:space="0" w:color="auto"/>
-              <w:bottom w:val="single" w:sz="4" w:space="0" w:color="auto"/>
-              <w:right w:val="single" w:sz="4" w:space="0" w:color="auto"/>
-            </w:tcBorders>
-            <w:shd w:val="clear" w:color="auto" w:fill="auto"/>
-            <w:noWrap/>
-            <w:vAlign w:val="bottom"/>
-          </w:tcPr>
-          <w:p>
-            <w:pPr>
-              <w:spacing w:after="0" w:line="240" w:lineRule="auto"/>
-              <w:jc w:val="center"/>
-              <w:rPr>
-                <w:rFonts w:ascii="Calibri" w:eastAsia="Times New Roman" w:hAnsi="Calibri" w:cs="Times New Roman"/>
-                <w:color w:val="000000"/>
-                <w:lang w:eastAsia="es-PE"/>
-              </w:rPr>
-            </w:pPr>
-          </w:p>
-        </w:tc>
-        <w:tc>
-          <w:tcPr>
-            <w:tcW w:w="4340" w:type="dxa"/>
-            <w:tcBorders>
-              <w:top w:val="nil"/>
-              <w:left w:val="nil"/>
-              <w:bottom w:val="single" w:sz="4" w:space="0" w:color="auto"/>
-              <w:right w:val="single" w:sz="4" w:space="0" w:color="auto"/>
-            </w:tcBorders>
-            <w:shd w:val="clear" w:color="auto" w:fill="auto"/>
-            <w:noWrap/>
-            <w:vAlign w:val="bottom"/>
-          </w:tcPr>
-          <w:p>
-            <w:pPr>
-              <w:spacing w:after="0" w:line="240" w:lineRule="auto"/>
-              <w:jc w:val="center"/>
-              <w:rPr>
-                <w:rFonts w:ascii="Calibri" w:eastAsia="Times New Roman" w:hAnsi="Calibri" w:cs="Times New Roman"/>
-                <w:color w:val="000000"/>
-                <w:lang w:eastAsia="es-PE"/>
-              </w:rPr>
-            </w:pPr>
-          </w:p>
-        </w:tc>
-        <w:tc>
-          <w:tcPr>
-            <w:tcW w:w="1200" w:type="dxa"/>
-            <w:tcBorders>
-              <w:top w:val="nil"/>
-              <w:left w:val="nil"/>
-              <w:bottom w:val="single" w:sz="4" w:space="0" w:color="auto"/>
-              <w:right w:val="single" w:sz="4" w:space="0" w:color="auto"/>
-            </w:tcBorders>
-            <w:shd w:val="clear" w:color="auto" w:fill="auto"/>
-            <w:noWrap/>
-            <w:vAlign w:val="bottom"/>
-          </w:tcPr>
-          <w:p>
-            <w:pPr>
-              <w:spacing w:after="0" w:line="240" w:lineRule="auto"/>
-              <w:jc w:val="center"/>
-              <w:rPr>
-                <w:rFonts w:ascii="Calibri" w:eastAsia="Times New Roman" w:hAnsi="Calibri" w:cs="Times New Roman"/>
-                <w:color w:val="000000"/>
-                <w:lang w:eastAsia="es-PE"/>
-              </w:rPr>
-            </w:pPr>
-          </w:p>
-        </w:tc>
-        <w:tc>
-          <w:tcPr>
-            <w:tcW w:w="1482" w:type="dxa"/>
-            <w:tcBorders>
-              <w:top w:val="nil"/>
-              <w:left w:val="nil"/>
-              <w:bottom w:val="single" w:sz="4" w:space="0" w:color="auto"/>
-              <w:right w:val="single" w:sz="4" w:space="0" w:color="auto"/>
-            </w:tcBorders>
-            <w:shd w:val="clear" w:color="auto" w:fill="auto"/>
-            <w:noWrap/>
-            <w:vAlign w:val="bottom"/>
-          </w:tcPr>
-          <w:p>
-            <w:pPr>
-              <w:spacing w:after="0" w:line="240" w:lineRule="auto"/>
-              <w:jc w:val="center"/>
-              <w:rPr>
-                <w:rFonts w:ascii="Calibri" w:eastAsia="Times New Roman" w:hAnsi="Calibri" w:cs="Times New Roman"/>
-                <w:color w:val="000000"/>
-                <w:lang w:eastAsia="es-PE"/>
-              </w:rPr>
-            </w:pPr>
-          </w:p>
-        </w:tc>
-        <w:tc>
-          <w:tcPr>
-            <w:tcW w:w="2240" w:type="dxa"/>
-            <w:tcBorders>
-              <w:top w:val="nil"/>
-              <w:left w:val="nil"/>
-              <w:bottom w:val="single" w:sz="4" w:space="0" w:color="auto"/>
-              <w:right w:val="single" w:sz="4" w:space="0" w:color="auto"/>
-            </w:tcBorders>
-            <w:shd w:val="clear" w:color="auto" w:fill="auto"/>
-            <w:noWrap/>
-            <w:vAlign w:val="bottom"/>
-          </w:tcPr>
-          <w:p>
-            <w:pPr>
-              <w:spacing w:after="0" w:line="240" w:lineRule="auto"/>
-              <w:jc w:val="center"/>
-              <w:rPr>
-                <w:rFonts w:ascii="Calibri" w:eastAsia="Times New Roman" w:hAnsi="Calibri" w:cs="Times New Roman"/>
-                <w:color w:val="000000"/>
-                <w:lang w:eastAsia="es-PE"/>
-              </w:rPr>
-            </w:pPr>
-          </w:p>
-        </w:tc>
-      </w:tr>
-      <w:tr>
-        <w:trPr>
-          <w:trHeight w:val="300"/>
-        </w:trPr>
-        <w:tc>
-          <w:tcPr>
-            <w:tcW w:w="3100" w:type="dxa"/>
-            <w:tcBorders>
-              <w:top w:val="nil"/>
-              <w:left w:val="single" w:sz="4" w:space="0" w:color="auto"/>
-              <w:bottom w:val="single" w:sz="4" w:space="0" w:color="auto"/>
-              <w:right w:val="single" w:sz="4" w:space="0" w:color="auto"/>
-            </w:tcBorders>
-            <w:shd w:val="clear" w:color="auto" w:fill="auto"/>
-            <w:noWrap/>
-            <w:vAlign w:val="bottom"/>
-          </w:tcPr>
-          <w:p>
-            <w:pPr>
-              <w:spacing w:after="0" w:line="240" w:lineRule="auto"/>
-              <w:jc w:val="center"/>
-              <w:rPr>
-                <w:rFonts w:ascii="Calibri" w:eastAsia="Times New Roman" w:hAnsi="Calibri" w:cs="Times New Roman"/>
-                <w:color w:val="000000"/>
-                <w:lang w:eastAsia="es-PE"/>
-              </w:rPr>
-            </w:pPr>
-          </w:p>
-        </w:tc>
-        <w:tc>
-          <w:tcPr>
-            <w:tcW w:w="4340" w:type="dxa"/>
-            <w:tcBorders>
-              <w:top w:val="nil"/>
-              <w:left w:val="nil"/>
-              <w:bottom w:val="single" w:sz="4" w:space="0" w:color="auto"/>
-              <w:right w:val="single" w:sz="4" w:space="0" w:color="auto"/>
-            </w:tcBorders>
-            <w:shd w:val="clear" w:color="auto" w:fill="auto"/>
-            <w:noWrap/>
-            <w:vAlign w:val="bottom"/>
-          </w:tcPr>
-          <w:p>
-            <w:pPr>
-              <w:spacing w:after="0" w:line="240" w:lineRule="auto"/>
-              <w:jc w:val="center"/>
-              <w:rPr>
-                <w:rFonts w:ascii="Calibri" w:eastAsia="Times New Roman" w:hAnsi="Calibri" w:cs="Times New Roman"/>
-                <w:color w:val="000000"/>
-                <w:lang w:eastAsia="es-PE"/>
-              </w:rPr>
-            </w:pPr>
-          </w:p>
-        </w:tc>
-        <w:tc>
-          <w:tcPr>
-            <w:tcW w:w="1200" w:type="dxa"/>
-            <w:tcBorders>
-              <w:top w:val="nil"/>
-              <w:left w:val="nil"/>
-              <w:bottom w:val="single" w:sz="4" w:space="0" w:color="auto"/>
-              <w:right w:val="single" w:sz="4" w:space="0" w:color="auto"/>
-            </w:tcBorders>
-            <w:shd w:val="clear" w:color="auto" w:fill="auto"/>
-            <w:noWrap/>
-            <w:vAlign w:val="bottom"/>
-          </w:tcPr>
-          <w:p>
-            <w:pPr>
-              <w:spacing w:after="0" w:line="240" w:lineRule="auto"/>
-              <w:jc w:val="center"/>
-              <w:rPr>
-                <w:rFonts w:ascii="Calibri" w:eastAsia="Times New Roman" w:hAnsi="Calibri" w:cs="Times New Roman"/>
-                <w:color w:val="000000"/>
-                <w:lang w:eastAsia="es-PE"/>
-              </w:rPr>
-            </w:pPr>
-          </w:p>
-        </w:tc>
-        <w:tc>
-          <w:tcPr>
-            <w:tcW w:w="1482" w:type="dxa"/>
-            <w:tcBorders>
-              <w:top w:val="nil"/>
-              <w:left w:val="nil"/>
-              <w:bottom w:val="single" w:sz="4" w:space="0" w:color="auto"/>
-              <w:right w:val="single" w:sz="4" w:space="0" w:color="auto"/>
-            </w:tcBorders>
-            <w:shd w:val="clear" w:color="auto" w:fill="auto"/>
-            <w:noWrap/>
-            <w:vAlign w:val="bottom"/>
-          </w:tcPr>
-          <w:p>
-            <w:pPr>
-              <w:spacing w:after="0" w:line="240" w:lineRule="auto"/>
-              <w:jc w:val="center"/>
-              <w:rPr>
-                <w:rFonts w:ascii="Calibri" w:eastAsia="Times New Roman" w:hAnsi="Calibri" w:cs="Times New Roman"/>
-                <w:color w:val="000000"/>
-                <w:lang w:eastAsia="es-PE"/>
-              </w:rPr>
-            </w:pPr>
-          </w:p>
-        </w:tc>
-        <w:tc>
-          <w:tcPr>
-            <w:tcW w:w="2240" w:type="dxa"/>
-            <w:tcBorders>
-              <w:top w:val="nil"/>
-              <w:left w:val="nil"/>
-              <w:bottom w:val="single" w:sz="4" w:space="0" w:color="auto"/>
-              <w:right w:val="single" w:sz="4" w:space="0" w:color="auto"/>
-            </w:tcBorders>
-            <w:shd w:val="clear" w:color="auto" w:fill="auto"/>
-            <w:noWrap/>
-            <w:vAlign w:val="bottom"/>
-          </w:tcPr>
-          <w:p>
-            <w:pPr>
-              <w:spacing w:after="0" w:line="240" w:lineRule="auto"/>
-              <w:jc w:val="center"/>
-              <w:rPr>
-                <w:rFonts w:ascii="Calibri" w:eastAsia="Times New Roman" w:hAnsi="Calibri" w:cs="Times New Roman"/>
-                <w:color w:val="000000"/>
-                <w:lang w:eastAsia="es-PE"/>
-              </w:rPr>
-            </w:pPr>
-          </w:p>
-        </w:tc>
-      </w:tr>
-      <w:tr>
-        <w:trPr>
-          <w:trHeight w:val="300"/>
-        </w:trPr>
-        <w:tc>
-          <w:tcPr>
-            <w:tcW w:w="3100" w:type="dxa"/>
-            <w:tcBorders>
-              <w:top w:val="nil"/>
-              <w:left w:val="single" w:sz="4" w:space="0" w:color="auto"/>
-              <w:bottom w:val="single" w:sz="4" w:space="0" w:color="auto"/>
-              <w:right w:val="single" w:sz="4" w:space="0" w:color="auto"/>
-            </w:tcBorders>
-            <w:shd w:val="clear" w:color="auto" w:fill="auto"/>
-            <w:noWrap/>
-            <w:vAlign w:val="bottom"/>
-          </w:tcPr>
-          <w:p>
-            <w:pPr>
-              <w:spacing w:after="0" w:line="240" w:lineRule="auto"/>
-              <w:jc w:val="center"/>
-              <w:rPr>
-                <w:rFonts w:ascii="Calibri" w:eastAsia="Times New Roman" w:hAnsi="Calibri" w:cs="Times New Roman"/>
-                <w:color w:val="000000"/>
-                <w:lang w:eastAsia="es-PE"/>
-              </w:rPr>
-            </w:pPr>
-          </w:p>
-        </w:tc>
-        <w:tc>
-          <w:tcPr>
-            <w:tcW w:w="4340" w:type="dxa"/>
-            <w:tcBorders>
-              <w:top w:val="nil"/>
-              <w:left w:val="nil"/>
-              <w:bottom w:val="single" w:sz="4" w:space="0" w:color="auto"/>
-              <w:right w:val="single" w:sz="4" w:space="0" w:color="auto"/>
-            </w:tcBorders>
-            <w:shd w:val="clear" w:color="auto" w:fill="auto"/>
-            <w:noWrap/>
-            <w:vAlign w:val="bottom"/>
-          </w:tcPr>
-          <w:p>
-            <w:pPr>
-              <w:spacing w:after="0" w:line="240" w:lineRule="auto"/>
-              <w:jc w:val="center"/>
-              <w:rPr>
-                <w:rFonts w:ascii="Calibri" w:eastAsia="Times New Roman" w:hAnsi="Calibri" w:cs="Times New Roman"/>
-                <w:color w:val="000000"/>
-                <w:lang w:eastAsia="es-PE"/>
-              </w:rPr>
-            </w:pPr>
-          </w:p>
-        </w:tc>
-        <w:tc>
-          <w:tcPr>
-            <w:tcW w:w="1200" w:type="dxa"/>
-            <w:tcBorders>
-              <w:top w:val="nil"/>
-              <w:left w:val="nil"/>
-              <w:bottom w:val="single" w:sz="4" w:space="0" w:color="auto"/>
-              <w:right w:val="single" w:sz="4" w:space="0" w:color="auto"/>
-            </w:tcBorders>
-            <w:shd w:val="clear" w:color="auto" w:fill="auto"/>
-            <w:noWrap/>
-            <w:vAlign w:val="bottom"/>
-          </w:tcPr>
-          <w:p>
-            <w:pPr>
-              <w:spacing w:after="0" w:line="240" w:lineRule="auto"/>
-              <w:jc w:val="center"/>
-              <w:rPr>
-                <w:rFonts w:ascii="Calibri" w:eastAsia="Times New Roman" w:hAnsi="Calibri" w:cs="Times New Roman"/>
-                <w:color w:val="000000"/>
-                <w:lang w:eastAsia="es-PE"/>
-              </w:rPr>
-            </w:pPr>
-          </w:p>
-        </w:tc>
-        <w:tc>
-          <w:tcPr>
-            <w:tcW w:w="1482" w:type="dxa"/>
-            <w:tcBorders>
-              <w:top w:val="nil"/>
-              <w:left w:val="nil"/>
-              <w:bottom w:val="single" w:sz="4" w:space="0" w:color="auto"/>
-              <w:right w:val="single" w:sz="4" w:space="0" w:color="auto"/>
-            </w:tcBorders>
-            <w:shd w:val="clear" w:color="auto" w:fill="auto"/>
-            <w:noWrap/>
-            <w:vAlign w:val="bottom"/>
-          </w:tcPr>
-          <w:p>
-            <w:pPr>
-              <w:spacing w:after="0" w:line="240" w:lineRule="auto"/>
-              <w:jc w:val="center"/>
-              <w:rPr>
-                <w:rFonts w:ascii="Calibri" w:eastAsia="Times New Roman" w:hAnsi="Calibri" w:cs="Times New Roman"/>
-                <w:color w:val="000000"/>
-                <w:lang w:eastAsia="es-PE"/>
-              </w:rPr>
-            </w:pPr>
-          </w:p>
-        </w:tc>
-        <w:tc>
-          <w:tcPr>
-            <w:tcW w:w="2240" w:type="dxa"/>
-            <w:tcBorders>
-              <w:top w:val="nil"/>
-              <w:left w:val="nil"/>
-              <w:bottom w:val="single" w:sz="4" w:space="0" w:color="auto"/>
-              <w:right w:val="single" w:sz="4" w:space="0" w:color="auto"/>
-            </w:tcBorders>
-            <w:shd w:val="clear" w:color="auto" w:fill="auto"/>
-            <w:noWrap/>
-            <w:vAlign w:val="bottom"/>
-          </w:tcPr>
-          <w:p>
-            <w:pPr>
-              <w:spacing w:after="0" w:line="240" w:lineRule="auto"/>
-              <w:jc w:val="center"/>
-              <w:rPr>
-                <w:rFonts w:ascii="Calibri" w:eastAsia="Times New Roman" w:hAnsi="Calibri" w:cs="Times New Roman"/>
-                <w:color w:val="000000"/>
-                <w:lang w:eastAsia="es-PE"/>
-              </w:rPr>
-            </w:pPr>
-          </w:p>
-        </w:tc>
-      </w:tr>
-      <w:tr>
-        <w:trPr>
-          <w:trHeight w:val="300"/>
-        </w:trPr>
-        <w:tc>
-          <w:tcPr>
-            <w:tcW w:w="3100" w:type="dxa"/>
-            <w:tcBorders>
-              <w:top w:val="nil"/>
-              <w:left w:val="single" w:sz="4" w:space="0" w:color="auto"/>
-              <w:bottom w:val="single" w:sz="4" w:space="0" w:color="auto"/>
-              <w:right w:val="single" w:sz="4" w:space="0" w:color="auto"/>
-            </w:tcBorders>
-            <w:shd w:val="clear" w:color="auto" w:fill="auto"/>
-            <w:noWrap/>
-            <w:vAlign w:val="bottom"/>
-          </w:tcPr>
-          <w:p>
-            <w:pPr>
-              <w:spacing w:after="0" w:line="240" w:lineRule="auto"/>
-              <w:jc w:val="center"/>
-              <w:rPr>
-                <w:rFonts w:ascii="Calibri" w:eastAsia="Times New Roman" w:hAnsi="Calibri" w:cs="Times New Roman"/>
-                <w:color w:val="000000"/>
-                <w:lang w:eastAsia="es-PE"/>
-              </w:rPr>
-            </w:pPr>
-          </w:p>
-        </w:tc>
-        <w:tc>
-          <w:tcPr>
-            <w:tcW w:w="4340" w:type="dxa"/>
-            <w:tcBorders>
-              <w:top w:val="nil"/>
-              <w:left w:val="nil"/>
-              <w:bottom w:val="single" w:sz="4" w:space="0" w:color="auto"/>
-              <w:right w:val="single" w:sz="4" w:space="0" w:color="auto"/>
-            </w:tcBorders>
-            <w:shd w:val="clear" w:color="auto" w:fill="auto"/>
-            <w:noWrap/>
-            <w:vAlign w:val="bottom"/>
-          </w:tcPr>
-          <w:p>
-            <w:pPr>
-              <w:spacing w:after="0" w:line="240" w:lineRule="auto"/>
-              <w:jc w:val="center"/>
-              <w:rPr>
-                <w:rFonts w:ascii="Calibri" w:eastAsia="Times New Roman" w:hAnsi="Calibri" w:cs="Times New Roman"/>
-                <w:color w:val="000000"/>
-                <w:lang w:eastAsia="es-PE"/>
-              </w:rPr>
-            </w:pPr>
-          </w:p>
-        </w:tc>
-        <w:tc>
-          <w:tcPr>
-            <w:tcW w:w="1200" w:type="dxa"/>
-            <w:tcBorders>
-              <w:top w:val="nil"/>
-              <w:left w:val="nil"/>
-              <w:bottom w:val="single" w:sz="4" w:space="0" w:color="auto"/>
-              <w:right w:val="single" w:sz="4" w:space="0" w:color="auto"/>
-            </w:tcBorders>
-            <w:shd w:val="clear" w:color="auto" w:fill="auto"/>
-            <w:noWrap/>
-            <w:vAlign w:val="bottom"/>
-          </w:tcPr>
-          <w:p>
-            <w:pPr>
-              <w:spacing w:after="0" w:line="240" w:lineRule="auto"/>
-              <w:jc w:val="center"/>
-              <w:rPr>
-                <w:rFonts w:ascii="Calibri" w:eastAsia="Times New Roman" w:hAnsi="Calibri" w:cs="Times New Roman"/>
-                <w:color w:val="000000"/>
-                <w:lang w:eastAsia="es-PE"/>
-              </w:rPr>
-            </w:pPr>
-          </w:p>
-        </w:tc>
-        <w:tc>
-          <w:tcPr>
-            <w:tcW w:w="1482" w:type="dxa"/>
-            <w:tcBorders>
-              <w:top w:val="nil"/>
-              <w:left w:val="nil"/>
-              <w:bottom w:val="single" w:sz="4" w:space="0" w:color="auto"/>
-              <w:right w:val="single" w:sz="4" w:space="0" w:color="auto"/>
-            </w:tcBorders>
-            <w:shd w:val="clear" w:color="auto" w:fill="auto"/>
-            <w:noWrap/>
-            <w:vAlign w:val="bottom"/>
-          </w:tcPr>
-          <w:p>
-            <w:pPr>
-              <w:spacing w:after="0" w:line="240" w:lineRule="auto"/>
-              <w:jc w:val="center"/>
-              <w:rPr>
-                <w:rFonts w:ascii="Calibri" w:eastAsia="Times New Roman" w:hAnsi="Calibri" w:cs="Times New Roman"/>
-                <w:color w:val="000000"/>
-                <w:lang w:eastAsia="es-PE"/>
-              </w:rPr>
-            </w:pPr>
-          </w:p>
-        </w:tc>
-        <w:tc>
-          <w:tcPr>
-            <w:tcW w:w="2240" w:type="dxa"/>
-            <w:tcBorders>
-              <w:top w:val="nil"/>
-              <w:left w:val="nil"/>
-              <w:bottom w:val="single" w:sz="4" w:space="0" w:color="auto"/>
-              <w:right w:val="single" w:sz="4" w:space="0" w:color="auto"/>
-            </w:tcBorders>
-            <w:shd w:val="clear" w:color="auto" w:fill="auto"/>
-            <w:noWrap/>
-            <w:vAlign w:val="bottom"/>
-          </w:tcPr>
-          <w:p>
-            <w:pPr>
-              <w:spacing w:after="0" w:line="240" w:lineRule="auto"/>
-              <w:jc w:val="center"/>
-              <w:rPr>
-                <w:rFonts w:ascii="Calibri" w:eastAsia="Times New Roman" w:hAnsi="Calibri" w:cs="Times New Roman"/>
-                <w:color w:val="000000"/>
-                <w:lang w:eastAsia="es-PE"/>
-              </w:rPr>
-            </w:pPr>
-          </w:p>
-        </w:tc>
-      </w:tr>
-      <w:tr>
-        <w:trPr>
-          <w:trHeight w:val="300"/>
-        </w:trPr>
-        <w:tc>
-          <w:tcPr>
-            <w:tcW w:w="3100" w:type="dxa"/>
-            <w:tcBorders>
-              <w:top w:val="nil"/>
-              <w:left w:val="single" w:sz="4" w:space="0" w:color="auto"/>
-              <w:bottom w:val="single" w:sz="4" w:space="0" w:color="auto"/>
-              <w:right w:val="single" w:sz="4" w:space="0" w:color="auto"/>
-            </w:tcBorders>
-            <w:shd w:val="clear" w:color="auto" w:fill="auto"/>
-            <w:noWrap/>
-            <w:vAlign w:val="bottom"/>
-          </w:tcPr>
-          <w:p>
-            <w:pPr>
-              <w:spacing w:after="0" w:line="240" w:lineRule="auto"/>
-              <w:jc w:val="center"/>
-              <w:rPr>
-                <w:rFonts w:ascii="Calibri" w:eastAsia="Times New Roman" w:hAnsi="Calibri" w:cs="Times New Roman"/>
-                <w:color w:val="000000"/>
-                <w:lang w:eastAsia="es-PE"/>
-              </w:rPr>
-            </w:pPr>
-          </w:p>
-        </w:tc>
-        <w:tc>
-          <w:tcPr>
-            <w:tcW w:w="4340" w:type="dxa"/>
-            <w:tcBorders>
-              <w:top w:val="nil"/>
-              <w:left w:val="nil"/>
-              <w:bottom w:val="single" w:sz="4" w:space="0" w:color="auto"/>
-              <w:right w:val="single" w:sz="4" w:space="0" w:color="auto"/>
-            </w:tcBorders>
-            <w:shd w:val="clear" w:color="auto" w:fill="auto"/>
-            <w:noWrap/>
-            <w:vAlign w:val="bottom"/>
-          </w:tcPr>
-          <w:p>
-            <w:pPr>
-              <w:spacing w:after="0" w:line="240" w:lineRule="auto"/>
-              <w:jc w:val="center"/>
-              <w:rPr>
-                <w:rFonts w:ascii="Calibri" w:eastAsia="Times New Roman" w:hAnsi="Calibri" w:cs="Times New Roman"/>
-                <w:color w:val="000000"/>
-                <w:lang w:eastAsia="es-PE"/>
-              </w:rPr>
-            </w:pPr>
-          </w:p>
-        </w:tc>
-        <w:tc>
-          <w:tcPr>
-            <w:tcW w:w="1200" w:type="dxa"/>
-            <w:tcBorders>
-              <w:top w:val="nil"/>
-              <w:left w:val="nil"/>
-              <w:bottom w:val="single" w:sz="4" w:space="0" w:color="auto"/>
-              <w:right w:val="single" w:sz="4" w:space="0" w:color="auto"/>
-            </w:tcBorders>
-            <w:shd w:val="clear" w:color="auto" w:fill="auto"/>
-            <w:noWrap/>
-            <w:vAlign w:val="bottom"/>
-          </w:tcPr>
-          <w:p>
-            <w:pPr>
-              <w:spacing w:after="0" w:line="240" w:lineRule="auto"/>
-              <w:jc w:val="center"/>
-              <w:rPr>
-                <w:rFonts w:ascii="Calibri" w:eastAsia="Times New Roman" w:hAnsi="Calibri" w:cs="Times New Roman"/>
-                <w:color w:val="000000"/>
-                <w:lang w:eastAsia="es-PE"/>
-              </w:rPr>
-            </w:pPr>
-          </w:p>
-        </w:tc>
-        <w:tc>
-          <w:tcPr>
-            <w:tcW w:w="1482" w:type="dxa"/>
-            <w:tcBorders>
-              <w:top w:val="nil"/>
-              <w:left w:val="nil"/>
-              <w:bottom w:val="single" w:sz="4" w:space="0" w:color="auto"/>
-              <w:right w:val="single" w:sz="4" w:space="0" w:color="auto"/>
-            </w:tcBorders>
-            <w:shd w:val="clear" w:color="auto" w:fill="auto"/>
-            <w:noWrap/>
-            <w:vAlign w:val="bottom"/>
-          </w:tcPr>
-          <w:p>
-            <w:pPr>
-              <w:spacing w:after="0" w:line="240" w:lineRule="auto"/>
-              <w:jc w:val="center"/>
-              <w:rPr>
-                <w:rFonts w:ascii="Calibri" w:eastAsia="Times New Roman" w:hAnsi="Calibri" w:cs="Times New Roman"/>
-                <w:color w:val="000000"/>
-                <w:lang w:eastAsia="es-PE"/>
-              </w:rPr>
-            </w:pPr>
-          </w:p>
-        </w:tc>
-        <w:tc>
-          <w:tcPr>
-            <w:tcW w:w="2240" w:type="dxa"/>
-            <w:tcBorders>
-              <w:top w:val="nil"/>
-              <w:left w:val="nil"/>
-              <w:bottom w:val="single" w:sz="4" w:space="0" w:color="auto"/>
-              <w:right w:val="single" w:sz="4" w:space="0" w:color="auto"/>
-            </w:tcBorders>
-            <w:shd w:val="clear" w:color="auto" w:fill="auto"/>
-            <w:noWrap/>
-            <w:vAlign w:val="bottom"/>
-          </w:tcPr>
-          <w:p>
-            <w:pPr>
-              <w:spacing w:after="0" w:line="240" w:lineRule="auto"/>
-              <w:jc w:val="center"/>
-              <w:rPr>
-                <w:rFonts w:ascii="Calibri" w:eastAsia="Times New Roman" w:hAnsi="Calibri" w:cs="Times New Roman"/>
-                <w:color w:val="000000"/>
-                <w:lang w:eastAsia="es-PE"/>
-              </w:rPr>
-            </w:pPr>
-          </w:p>
-        </w:tc>
-      </w:tr>
-      <w:tr>
-        <w:trPr>
-          <w:trHeight w:val="300"/>
-        </w:trPr>
-        <w:tc>
-          <w:tcPr>
-            <w:tcW w:w="3100" w:type="dxa"/>
-            <w:tcBorders>
-              <w:top w:val="nil"/>
-              <w:left w:val="single" w:sz="4" w:space="0" w:color="auto"/>
-              <w:bottom w:val="single" w:sz="4" w:space="0" w:color="auto"/>
-              <w:right w:val="single" w:sz="4" w:space="0" w:color="auto"/>
-            </w:tcBorders>
-            <w:shd w:val="clear" w:color="auto" w:fill="auto"/>
-            <w:noWrap/>
-            <w:vAlign w:val="bottom"/>
-          </w:tcPr>
-          <w:p>
-            <w:pPr>
-              <w:spacing w:after="0" w:line="240" w:lineRule="auto"/>
-              <w:jc w:val="center"/>
-              <w:rPr>
-                <w:rFonts w:ascii="Calibri" w:eastAsia="Times New Roman" w:hAnsi="Calibri" w:cs="Times New Roman"/>
-                <w:color w:val="000000"/>
-                <w:lang w:eastAsia="es-PE"/>
-              </w:rPr>
-            </w:pPr>
-          </w:p>
-        </w:tc>
-        <w:tc>
-          <w:tcPr>
-            <w:tcW w:w="4340" w:type="dxa"/>
-            <w:tcBorders>
-              <w:top w:val="nil"/>
-              <w:left w:val="nil"/>
-              <w:bottom w:val="single" w:sz="4" w:space="0" w:color="auto"/>
-              <w:right w:val="single" w:sz="4" w:space="0" w:color="auto"/>
-            </w:tcBorders>
-            <w:shd w:val="clear" w:color="auto" w:fill="auto"/>
-            <w:noWrap/>
-            <w:vAlign w:val="bottom"/>
-          </w:tcPr>
-          <w:p>
-            <w:pPr>
-              <w:spacing w:after="0" w:line="240" w:lineRule="auto"/>
-              <w:jc w:val="center"/>
-              <w:rPr>
-                <w:rFonts w:ascii="Calibri" w:eastAsia="Times New Roman" w:hAnsi="Calibri" w:cs="Times New Roman"/>
-                <w:color w:val="000000"/>
-                <w:lang w:eastAsia="es-PE"/>
-              </w:rPr>
-            </w:pPr>
-          </w:p>
-        </w:tc>
-        <w:tc>
-          <w:tcPr>
-            <w:tcW w:w="1200" w:type="dxa"/>
-            <w:tcBorders>
-              <w:top w:val="nil"/>
-              <w:left w:val="nil"/>
-              <w:bottom w:val="single" w:sz="4" w:space="0" w:color="auto"/>
-              <w:right w:val="single" w:sz="4" w:space="0" w:color="auto"/>
-            </w:tcBorders>
-            <w:shd w:val="clear" w:color="auto" w:fill="auto"/>
-            <w:noWrap/>
-            <w:vAlign w:val="bottom"/>
-          </w:tcPr>
-          <w:p>
-            <w:pPr>
-              <w:spacing w:after="0" w:line="240" w:lineRule="auto"/>
-              <w:jc w:val="center"/>
-              <w:rPr>
-                <w:rFonts w:ascii="Calibri" w:eastAsia="Times New Roman" w:hAnsi="Calibri" w:cs="Times New Roman"/>
-                <w:color w:val="000000"/>
-                <w:lang w:eastAsia="es-PE"/>
-              </w:rPr>
-            </w:pPr>
-          </w:p>
-        </w:tc>
-        <w:tc>
-          <w:tcPr>
-            <w:tcW w:w="1482" w:type="dxa"/>
-            <w:tcBorders>
-              <w:top w:val="nil"/>
-              <w:left w:val="nil"/>
-              <w:bottom w:val="single" w:sz="4" w:space="0" w:color="auto"/>
-              <w:right w:val="single" w:sz="4" w:space="0" w:color="auto"/>
-            </w:tcBorders>
-            <w:shd w:val="clear" w:color="auto" w:fill="auto"/>
-            <w:noWrap/>
-            <w:vAlign w:val="bottom"/>
-          </w:tcPr>
-          <w:p>
-            <w:pPr>
-              <w:spacing w:after="0" w:line="240" w:lineRule="auto"/>
-              <w:jc w:val="center"/>
-              <w:rPr>
-                <w:rFonts w:ascii="Calibri" w:eastAsia="Times New Roman" w:hAnsi="Calibri" w:cs="Times New Roman"/>
-                <w:color w:val="000000"/>
-                <w:lang w:eastAsia="es-PE"/>
-              </w:rPr>
-            </w:pPr>
-          </w:p>
-        </w:tc>
-        <w:tc>
-          <w:tcPr>
-            <w:tcW w:w="2240" w:type="dxa"/>
-            <w:tcBorders>
-              <w:top w:val="nil"/>
-              <w:left w:val="nil"/>
-              <w:bottom w:val="single" w:sz="4" w:space="0" w:color="auto"/>
-              <w:right w:val="single" w:sz="4" w:space="0" w:color="auto"/>
-            </w:tcBorders>
-            <w:shd w:val="clear" w:color="auto" w:fill="auto"/>
-            <w:noWrap/>
-            <w:vAlign w:val="bottom"/>
-          </w:tcPr>
-          <w:p>
-            <w:pPr>
-              <w:spacing w:after="0" w:line="240" w:lineRule="auto"/>
-              <w:jc w:val="center"/>
-              <w:rPr>
-                <w:rFonts w:ascii="Calibri" w:eastAsia="Times New Roman" w:hAnsi="Calibri" w:cs="Times New Roman"/>
-                <w:color w:val="000000"/>
-                <w:lang w:eastAsia="es-PE"/>
-              </w:rPr>
-            </w:pPr>
-          </w:p>
-        </w:tc>
-      </w:tr>
-      <w:tr>
-        <w:trPr>
-          <w:trHeight w:val="300"/>
-        </w:trPr>
-        <w:tc>
-          <w:tcPr>
-            <w:tcW w:w="3100" w:type="dxa"/>
-            <w:tcBorders>
-              <w:top w:val="nil"/>
-              <w:left w:val="single" w:sz="4" w:space="0" w:color="auto"/>
-              <w:bottom w:val="single" w:sz="4" w:space="0" w:color="auto"/>
-              <w:right w:val="single" w:sz="4" w:space="0" w:color="auto"/>
-            </w:tcBorders>
-            <w:shd w:val="clear" w:color="auto" w:fill="auto"/>
-            <w:noWrap/>
-            <w:vAlign w:val="bottom"/>
-          </w:tcPr>
-          <w:p>
-            <w:pPr>
-              <w:spacing w:after="0" w:line="240" w:lineRule="auto"/>
-              <w:jc w:val="center"/>
-              <w:rPr>
-                <w:rFonts w:ascii="Calibri" w:eastAsia="Times New Roman" w:hAnsi="Calibri" w:cs="Times New Roman"/>
-                <w:color w:val="000000"/>
-                <w:lang w:eastAsia="es-PE"/>
-              </w:rPr>
-            </w:pPr>
-          </w:p>
-        </w:tc>
-        <w:tc>
-          <w:tcPr>
-            <w:tcW w:w="4340" w:type="dxa"/>
-            <w:tcBorders>
-              <w:top w:val="nil"/>
-              <w:left w:val="nil"/>
-              <w:bottom w:val="single" w:sz="4" w:space="0" w:color="auto"/>
-              <w:right w:val="single" w:sz="4" w:space="0" w:color="auto"/>
-            </w:tcBorders>
-            <w:shd w:val="clear" w:color="auto" w:fill="auto"/>
-            <w:noWrap/>
-            <w:vAlign w:val="bottom"/>
-          </w:tcPr>
-          <w:p>
-            <w:pPr>
-              <w:spacing w:after="0" w:line="240" w:lineRule="auto"/>
-              <w:jc w:val="center"/>
-              <w:rPr>
-                <w:rFonts w:ascii="Calibri" w:eastAsia="Times New Roman" w:hAnsi="Calibri" w:cs="Times New Roman"/>
-                <w:color w:val="000000"/>
-                <w:lang w:eastAsia="es-PE"/>
-              </w:rPr>
-            </w:pPr>
-          </w:p>
-        </w:tc>
-        <w:tc>
-          <w:tcPr>
-            <w:tcW w:w="1200" w:type="dxa"/>
-            <w:tcBorders>
-              <w:top w:val="nil"/>
-              <w:left w:val="nil"/>
-              <w:bottom w:val="single" w:sz="4" w:space="0" w:color="auto"/>
-              <w:right w:val="single" w:sz="4" w:space="0" w:color="auto"/>
-            </w:tcBorders>
-            <w:shd w:val="clear" w:color="auto" w:fill="auto"/>
-            <w:noWrap/>
-            <w:vAlign w:val="bottom"/>
-          </w:tcPr>
-          <w:p>
-            <w:pPr>
-              <w:spacing w:after="0" w:line="240" w:lineRule="auto"/>
-              <w:jc w:val="center"/>
-              <w:rPr>
-                <w:rFonts w:ascii="Calibri" w:eastAsia="Times New Roman" w:hAnsi="Calibri" w:cs="Times New Roman"/>
-                <w:color w:val="000000"/>
-                <w:lang w:eastAsia="es-PE"/>
-              </w:rPr>
-            </w:pPr>
-          </w:p>
-        </w:tc>
-        <w:tc>
-          <w:tcPr>
-            <w:tcW w:w="1482" w:type="dxa"/>
-            <w:tcBorders>
-              <w:top w:val="nil"/>
-              <w:left w:val="nil"/>
-              <w:bottom w:val="single" w:sz="4" w:space="0" w:color="auto"/>
-              <w:right w:val="single" w:sz="4" w:space="0" w:color="auto"/>
-            </w:tcBorders>
-            <w:shd w:val="clear" w:color="auto" w:fill="auto"/>
-            <w:noWrap/>
-            <w:vAlign w:val="bottom"/>
-          </w:tcPr>
-          <w:p>
-            <w:pPr>
-              <w:spacing w:after="0" w:line="240" w:lineRule="auto"/>
-              <w:jc w:val="center"/>
-              <w:rPr>
-                <w:rFonts w:ascii="Calibri" w:eastAsia="Times New Roman" w:hAnsi="Calibri" w:cs="Times New Roman"/>
-                <w:color w:val="000000"/>
-                <w:lang w:eastAsia="es-PE"/>
-              </w:rPr>
-            </w:pPr>
-          </w:p>
-        </w:tc>
-        <w:tc>
-          <w:tcPr>
-            <w:tcW w:w="2240" w:type="dxa"/>
-            <w:tcBorders>
-              <w:top w:val="nil"/>
-              <w:left w:val="nil"/>
-              <w:bottom w:val="single" w:sz="4" w:space="0" w:color="auto"/>
-              <w:right w:val="single" w:sz="4" w:space="0" w:color="auto"/>
-            </w:tcBorders>
-            <w:shd w:val="clear" w:color="auto" w:fill="auto"/>
-            <w:noWrap/>
-            <w:vAlign w:val="bottom"/>
-          </w:tcPr>
-          <w:p>
-            <w:pPr>
-              <w:spacing w:after="0" w:line="240" w:lineRule="auto"/>
-              <w:jc w:val="center"/>
-              <w:rPr>
-                <w:rFonts w:ascii="Calibri" w:eastAsia="Times New Roman" w:hAnsi="Calibri" w:cs="Times New Roman"/>
-                <w:color w:val="000000"/>
-                <w:lang w:eastAsia="es-PE"/>
-              </w:rPr>
-            </w:pPr>
-          </w:p>
-        </w:tc>
-      </w:tr>
-      <w:tr>
-        <w:trPr>
-          <w:trHeight w:val="300"/>
-        </w:trPr>
-        <w:tc>
-          <w:tcPr>
-            <w:tcW w:w="3100" w:type="dxa"/>
-            <w:tcBorders>
-              <w:top w:val="single" w:sz="4" w:space="0" w:color="auto"/>
-              <w:left w:val="single" w:sz="4" w:space="0" w:color="auto"/>
-              <w:bottom w:val="single" w:sz="4" w:space="0" w:color="auto"/>
-              <w:right w:val="single" w:sz="4" w:space="0" w:color="auto"/>
-            </w:tcBorders>
-            <w:shd w:val="clear" w:color="auto" w:fill="auto"/>
-            <w:noWrap/>
-            <w:vAlign w:val="bottom"/>
-          </w:tcPr>
-          <w:p>
-            <w:pPr>
-              <w:spacing w:after="0" w:line="240" w:lineRule="auto"/>
-              <w:jc w:val="center"/>
-              <w:rPr>
-                <w:rFonts w:ascii="Calibri" w:eastAsia="Times New Roman" w:hAnsi="Calibri" w:cs="Times New Roman"/>
-                <w:color w:val="000000"/>
-                <w:lang w:eastAsia="es-PE"/>
-              </w:rPr>
-            </w:pPr>
-          </w:p>
-        </w:tc>
-        <w:tc>
-          <w:tcPr>
-            <w:tcW w:w="4340" w:type="dxa"/>
-            <w:tcBorders>
-              <w:top w:val="single" w:sz="4" w:space="0" w:color="auto"/>
-              <w:left w:val="nil"/>
-              <w:bottom w:val="single" w:sz="4" w:space="0" w:color="auto"/>
-              <w:right w:val="single" w:sz="4" w:space="0" w:color="auto"/>
-            </w:tcBorders>
-            <w:shd w:val="clear" w:color="auto" w:fill="auto"/>
-            <w:noWrap/>
-            <w:vAlign w:val="bottom"/>
-          </w:tcPr>
-          <w:p>
-            <w:pPr>
-              <w:spacing w:after="0" w:line="240" w:lineRule="auto"/>
-              <w:jc w:val="center"/>
-              <w:rPr>
-                <w:rFonts w:ascii="Calibri" w:eastAsia="Times New Roman" w:hAnsi="Calibri" w:cs="Times New Roman"/>
-                <w:color w:val="000000"/>
-                <w:lang w:eastAsia="es-PE"/>
-              </w:rPr>
-            </w:pPr>
-          </w:p>
-        </w:tc>
-        <w:tc>
-          <w:tcPr>
-            <w:tcW w:w="1200" w:type="dxa"/>
-            <w:tcBorders>
-              <w:top w:val="single" w:sz="4" w:space="0" w:color="auto"/>
-              <w:left w:val="nil"/>
-              <w:bottom w:val="single" w:sz="4" w:space="0" w:color="auto"/>
-              <w:right w:val="single" w:sz="4" w:space="0" w:color="auto"/>
-            </w:tcBorders>
-            <w:shd w:val="clear" w:color="auto" w:fill="auto"/>
-            <w:noWrap/>
-            <w:vAlign w:val="bottom"/>
-          </w:tcPr>
-          <w:p>
-            <w:pPr>
-              <w:spacing w:after="0" w:line="240" w:lineRule="auto"/>
-              <w:jc w:val="center"/>
-              <w:rPr>
-                <w:rFonts w:ascii="Calibri" w:eastAsia="Times New Roman" w:hAnsi="Calibri" w:cs="Times New Roman"/>
-                <w:color w:val="000000"/>
-                <w:lang w:eastAsia="es-PE"/>
-              </w:rPr>
-            </w:pPr>
-          </w:p>
-        </w:tc>
-        <w:tc>
-          <w:tcPr>
-            <w:tcW w:w="1482" w:type="dxa"/>
-            <w:tcBorders>
-              <w:top w:val="single" w:sz="4" w:space="0" w:color="auto"/>
-              <w:left w:val="nil"/>
-              <w:bottom w:val="single" w:sz="4" w:space="0" w:color="auto"/>
-              <w:right w:val="single" w:sz="4" w:space="0" w:color="auto"/>
-            </w:tcBorders>
-            <w:shd w:val="clear" w:color="auto" w:fill="auto"/>
-            <w:noWrap/>
-            <w:vAlign w:val="bottom"/>
-          </w:tcPr>
-          <w:p>
-            <w:pPr>
-              <w:spacing w:after="0" w:line="240" w:lineRule="auto"/>
-              <w:jc w:val="center"/>
-              <w:rPr>
-                <w:rFonts w:ascii="Calibri" w:eastAsia="Times New Roman" w:hAnsi="Calibri" w:cs="Times New Roman"/>
-                <w:color w:val="000000"/>
-                <w:lang w:eastAsia="es-PE"/>
-              </w:rPr>
-            </w:pPr>
-          </w:p>
-        </w:tc>
-        <w:tc>
-          <w:tcPr>
-            <w:tcW w:w="2240" w:type="dxa"/>
-            <w:tcBorders>
-              <w:top w:val="single" w:sz="4" w:space="0" w:color="auto"/>
-              <w:left w:val="nil"/>
-              <w:bottom w:val="single" w:sz="4" w:space="0" w:color="auto"/>
-              <w:right w:val="single" w:sz="4" w:space="0" w:color="auto"/>
-            </w:tcBorders>
-            <w:shd w:val="clear" w:color="auto" w:fill="auto"/>
-            <w:noWrap/>
-            <w:vAlign w:val="bottom"/>
-          </w:tcPr>
-          <w:p>
-            <w:pPr>
-              <w:spacing w:after="0" w:line="240" w:lineRule="auto"/>
-              <w:jc w:val="center"/>
-              <w:rPr>
-                <w:rFonts w:ascii="Calibri" w:eastAsia="Times New Roman" w:hAnsi="Calibri" w:cs="Times New Roman"/>
-                <w:color w:val="000000"/>
-                <w:lang w:eastAsia="es-PE"/>
-              </w:rPr>
-            </w:pPr>
-          </w:p>
-        </w:tc>
-      </w:tr>
-      <w:tr>
-        <w:trPr>
-          <w:trHeight w:val="300"/>
-        </w:trPr>
-        <w:tc>
-          <w:tcPr>
-            <w:tcW w:w="3100" w:type="dxa"/>
-            <w:tcBorders>
-              <w:top w:val="single" w:sz="4" w:space="0" w:color="auto"/>
-              <w:left w:val="single" w:sz="4" w:space="0" w:color="auto"/>
-              <w:bottom w:val="single" w:sz="4" w:space="0" w:color="auto"/>
-              <w:right w:val="single" w:sz="4" w:space="0" w:color="auto"/>
-            </w:tcBorders>
-            <w:shd w:val="clear" w:color="auto" w:fill="auto"/>
-            <w:noWrap/>
-            <w:vAlign w:val="bottom"/>
-          </w:tcPr>
-          <w:p>
-            <w:pPr>
-              <w:spacing w:after="0" w:line="240" w:lineRule="auto"/>
-              <w:jc w:val="center"/>
-              <w:rPr>
-                <w:rFonts w:ascii="Calibri" w:eastAsia="Times New Roman" w:hAnsi="Calibri" w:cs="Times New Roman"/>
-                <w:color w:val="000000"/>
-                <w:lang w:eastAsia="es-PE"/>
-              </w:rPr>
-            </w:pPr>
-          </w:p>
-        </w:tc>
-        <w:tc>
-          <w:tcPr>
-            <w:tcW w:w="4340" w:type="dxa"/>
-            <w:tcBorders>
-              <w:top w:val="single" w:sz="4" w:space="0" w:color="auto"/>
-              <w:left w:val="nil"/>
-              <w:bottom w:val="single" w:sz="4" w:space="0" w:color="auto"/>
-              <w:right w:val="single" w:sz="4" w:space="0" w:color="auto"/>
-            </w:tcBorders>
-            <w:shd w:val="clear" w:color="auto" w:fill="auto"/>
-            <w:noWrap/>
-            <w:vAlign w:val="bottom"/>
-          </w:tcPr>
-          <w:p>
-            <w:pPr>
-              <w:spacing w:after="0" w:line="240" w:lineRule="auto"/>
-              <w:jc w:val="center"/>
-              <w:rPr>
-                <w:rFonts w:ascii="Calibri" w:eastAsia="Times New Roman" w:hAnsi="Calibri" w:cs="Times New Roman"/>
-                <w:color w:val="000000"/>
-                <w:lang w:eastAsia="es-PE"/>
-              </w:rPr>
-            </w:pPr>
-          </w:p>
-        </w:tc>
-        <w:tc>
-          <w:tcPr>
-            <w:tcW w:w="1200" w:type="dxa"/>
-            <w:tcBorders>
-              <w:top w:val="single" w:sz="4" w:space="0" w:color="auto"/>
-              <w:left w:val="nil"/>
-              <w:bottom w:val="single" w:sz="4" w:space="0" w:color="auto"/>
-              <w:right w:val="single" w:sz="4" w:space="0" w:color="auto"/>
-            </w:tcBorders>
-            <w:shd w:val="clear" w:color="auto" w:fill="auto"/>
-            <w:noWrap/>
-            <w:vAlign w:val="bottom"/>
-          </w:tcPr>
-          <w:p>
-            <w:pPr>
-              <w:spacing w:after="0" w:line="240" w:lineRule="auto"/>
-              <w:jc w:val="center"/>
-              <w:rPr>
-                <w:rFonts w:ascii="Calibri" w:eastAsia="Times New Roman" w:hAnsi="Calibri" w:cs="Times New Roman"/>
-                <w:color w:val="000000"/>
-                <w:lang w:eastAsia="es-PE"/>
-              </w:rPr>
-            </w:pPr>
-          </w:p>
-        </w:tc>
-        <w:tc>
-          <w:tcPr>
-            <w:tcW w:w="1482" w:type="dxa"/>
-            <w:tcBorders>
-              <w:top w:val="single" w:sz="4" w:space="0" w:color="auto"/>
-              <w:left w:val="nil"/>
-              <w:bottom w:val="single" w:sz="4" w:space="0" w:color="auto"/>
-              <w:right w:val="single" w:sz="4" w:space="0" w:color="auto"/>
-            </w:tcBorders>
-            <w:shd w:val="clear" w:color="auto" w:fill="auto"/>
-            <w:noWrap/>
-            <w:vAlign w:val="bottom"/>
-          </w:tcPr>
-          <w:p>
-            <w:pPr>
-              <w:spacing w:after="0" w:line="240" w:lineRule="auto"/>
-              <w:jc w:val="center"/>
-              <w:rPr>
-                <w:rFonts w:ascii="Calibri" w:eastAsia="Times New Roman" w:hAnsi="Calibri" w:cs="Times New Roman"/>
-                <w:color w:val="000000"/>
-                <w:lang w:eastAsia="es-PE"/>
-              </w:rPr>
-            </w:pPr>
-          </w:p>
-        </w:tc>
-        <w:tc>
-          <w:tcPr>
-            <w:tcW w:w="2240" w:type="dxa"/>
-            <w:tcBorders>
-              <w:top w:val="single" w:sz="4" w:space="0" w:color="auto"/>
-              <w:left w:val="nil"/>
-              <w:bottom w:val="single" w:sz="4" w:space="0" w:color="auto"/>
-              <w:right w:val="single" w:sz="4" w:space="0" w:color="auto"/>
-            </w:tcBorders>
-            <w:shd w:val="clear" w:color="auto" w:fill="auto"/>
-            <w:noWrap/>
-            <w:vAlign w:val="bottom"/>
-          </w:tcPr>
-          <w:p>
-            <w:pPr>
-              <w:spacing w:after="0" w:line="240" w:lineRule="auto"/>
-              <w:jc w:val="center"/>
-              <w:rPr>
-                <w:rFonts w:ascii="Calibri" w:eastAsia="Times New Roman" w:hAnsi="Calibri" w:cs="Times New Roman"/>
-                <w:color w:val="000000"/>
-                <w:lang w:eastAsia="es-PE"/>
-              </w:rPr>
-            </w:pPr>
-          </w:p>
-        </w:tc>
-      </w:tr>
-      <w:tr>
-        <w:trPr>
-          <w:trHeight w:val="300"/>
-        </w:trPr>
-        <w:tc>
-          <w:tcPr>
-            <w:tcW w:w="3100" w:type="dxa"/>
-            <w:tcBorders>
-              <w:top w:val="single" w:sz="4" w:space="0" w:color="auto"/>
-              <w:left w:val="single" w:sz="4" w:space="0" w:color="auto"/>
-              <w:bottom w:val="single" w:sz="4" w:space="0" w:color="auto"/>
-              <w:right w:val="single" w:sz="4" w:space="0" w:color="auto"/>
-            </w:tcBorders>
-            <w:shd w:val="clear" w:color="auto" w:fill="auto"/>
-            <w:noWrap/>
-            <w:vAlign w:val="bottom"/>
-          </w:tcPr>
-          <w:p>
-            <w:pPr>
-              <w:spacing w:after="0" w:line="240" w:lineRule="auto"/>
-              <w:jc w:val="center"/>
-              <w:rPr>
-                <w:rFonts w:ascii="Calibri" w:eastAsia="Times New Roman" w:hAnsi="Calibri" w:cs="Times New Roman"/>
-                <w:color w:val="000000"/>
-                <w:lang w:eastAsia="es-PE"/>
-              </w:rPr>
-            </w:pPr>
-          </w:p>
-        </w:tc>
-        <w:tc>
-          <w:tcPr>
-            <w:tcW w:w="4340" w:type="dxa"/>
-            <w:tcBorders>
-              <w:top w:val="single" w:sz="4" w:space="0" w:color="auto"/>
-              <w:left w:val="nil"/>
-              <w:bottom w:val="single" w:sz="4" w:space="0" w:color="auto"/>
-              <w:right w:val="single" w:sz="4" w:space="0" w:color="auto"/>
-            </w:tcBorders>
-            <w:shd w:val="clear" w:color="auto" w:fill="auto"/>
-            <w:noWrap/>
-            <w:vAlign w:val="bottom"/>
-          </w:tcPr>
-          <w:p>
-            <w:pPr>
-              <w:spacing w:after="0" w:line="240" w:lineRule="auto"/>
-              <w:jc w:val="center"/>
-              <w:rPr>
-                <w:rFonts w:ascii="Calibri" w:eastAsia="Times New Roman" w:hAnsi="Calibri" w:cs="Times New Roman"/>
-                <w:color w:val="000000"/>
-                <w:lang w:eastAsia="es-PE"/>
-              </w:rPr>
-            </w:pPr>
-          </w:p>
-        </w:tc>
-        <w:tc>
-          <w:tcPr>
-            <w:tcW w:w="1200" w:type="dxa"/>
-            <w:tcBorders>
-              <w:top w:val="single" w:sz="4" w:space="0" w:color="auto"/>
-              <w:left w:val="nil"/>
-              <w:bottom w:val="single" w:sz="4" w:space="0" w:color="auto"/>
-              <w:right w:val="single" w:sz="4" w:space="0" w:color="auto"/>
-            </w:tcBorders>
-            <w:shd w:val="clear" w:color="auto" w:fill="auto"/>
-            <w:noWrap/>
-            <w:vAlign w:val="bottom"/>
-          </w:tcPr>
-          <w:p>
-            <w:pPr>
-              <w:spacing w:after="0" w:line="240" w:lineRule="auto"/>
-              <w:jc w:val="center"/>
-              <w:rPr>
-                <w:rFonts w:ascii="Calibri" w:eastAsia="Times New Roman" w:hAnsi="Calibri" w:cs="Times New Roman"/>
-                <w:color w:val="000000"/>
-                <w:lang w:eastAsia="es-PE"/>
-              </w:rPr>
-            </w:pPr>
-          </w:p>
-        </w:tc>
-        <w:tc>
-          <w:tcPr>
-            <w:tcW w:w="1482" w:type="dxa"/>
-            <w:tcBorders>
-              <w:top w:val="single" w:sz="4" w:space="0" w:color="auto"/>
-              <w:left w:val="nil"/>
-              <w:bottom w:val="single" w:sz="4" w:space="0" w:color="auto"/>
-              <w:right w:val="single" w:sz="4" w:space="0" w:color="auto"/>
-            </w:tcBorders>
-            <w:shd w:val="clear" w:color="auto" w:fill="auto"/>
-            <w:noWrap/>
-            <w:vAlign w:val="bottom"/>
-          </w:tcPr>
-          <w:p>
-            <w:pPr>
-              <w:spacing w:after="0" w:line="240" w:lineRule="auto"/>
-              <w:jc w:val="center"/>
-              <w:rPr>
-                <w:rFonts w:ascii="Calibri" w:eastAsia="Times New Roman" w:hAnsi="Calibri" w:cs="Times New Roman"/>
-                <w:color w:val="000000"/>
-                <w:lang w:eastAsia="es-PE"/>
-              </w:rPr>
-            </w:pPr>
-          </w:p>
-        </w:tc>
-        <w:tc>
-          <w:tcPr>
-            <w:tcW w:w="2240" w:type="dxa"/>
-            <w:tcBorders>
-              <w:top w:val="single" w:sz="4" w:space="0" w:color="auto"/>
-              <w:left w:val="nil"/>
-              <w:bottom w:val="single" w:sz="4" w:space="0" w:color="auto"/>
-              <w:right w:val="single" w:sz="4" w:space="0" w:color="auto"/>
-            </w:tcBorders>
-            <w:shd w:val="clear" w:color="auto" w:fill="auto"/>
-            <w:noWrap/>
-            <w:vAlign w:val="bottom"/>
-          </w:tcPr>
-          <w:p>
-            <w:pPr>
-              <w:spacing w:after="0" w:line="240" w:lineRule="auto"/>
-              <w:jc w:val="center"/>
-              <w:rPr>
-                <w:rFonts w:ascii="Calibri" w:eastAsia="Times New Roman" w:hAnsi="Calibri" w:cs="Times New Roman"/>
-                <w:color w:val="000000"/>
-                <w:lang w:eastAsia="es-PE"/>
-              </w:rPr>
-            </w:pPr>
-          </w:p>
-        </w:tc>
-      </w:tr>
-      <w:tr>
-        <w:trPr>
-          <w:trHeight w:val="300"/>
-        </w:trPr>
-        <w:tc>
-          <w:tcPr>
-            <w:tcW w:w="3100" w:type="dxa"/>
-            <w:tcBorders>
-              <w:top w:val="single" w:sz="4" w:space="0" w:color="auto"/>
-              <w:left w:val="single" w:sz="4" w:space="0" w:color="auto"/>
-              <w:bottom w:val="single" w:sz="4" w:space="0" w:color="auto"/>
-              <w:right w:val="single" w:sz="4" w:space="0" w:color="auto"/>
-            </w:tcBorders>
-            <w:shd w:val="clear" w:color="auto" w:fill="auto"/>
-            <w:noWrap/>
-            <w:vAlign w:val="bottom"/>
-          </w:tcPr>
-          <w:p>
-            <w:pPr>
-              <w:spacing w:after="0" w:line="240" w:lineRule="auto"/>
-              <w:jc w:val="center"/>
-              <w:rPr>
-                <w:rFonts w:ascii="Calibri" w:eastAsia="Times New Roman" w:hAnsi="Calibri" w:cs="Times New Roman"/>
-                <w:color w:val="000000"/>
-                <w:lang w:eastAsia="es-PE"/>
-              </w:rPr>
-            </w:pPr>
-          </w:p>
-        </w:tc>
-        <w:tc>
-          <w:tcPr>
-            <w:tcW w:w="4340" w:type="dxa"/>
-            <w:tcBorders>
-              <w:top w:val="single" w:sz="4" w:space="0" w:color="auto"/>
-              <w:left w:val="nil"/>
-              <w:bottom w:val="single" w:sz="4" w:space="0" w:color="auto"/>
-              <w:right w:val="single" w:sz="4" w:space="0" w:color="auto"/>
-            </w:tcBorders>
-            <w:shd w:val="clear" w:color="auto" w:fill="auto"/>
-            <w:noWrap/>
-            <w:vAlign w:val="bottom"/>
-          </w:tcPr>
-          <w:p>
-            <w:pPr>
-              <w:spacing w:after="0" w:line="240" w:lineRule="auto"/>
-              <w:jc w:val="center"/>
-              <w:rPr>
-                <w:rFonts w:ascii="Calibri" w:eastAsia="Times New Roman" w:hAnsi="Calibri" w:cs="Times New Roman"/>
-                <w:color w:val="000000"/>
-                <w:lang w:eastAsia="es-PE"/>
-              </w:rPr>
-            </w:pPr>
-          </w:p>
-        </w:tc>
-        <w:tc>
-          <w:tcPr>
-            <w:tcW w:w="1200" w:type="dxa"/>
-            <w:tcBorders>
-              <w:top w:val="single" w:sz="4" w:space="0" w:color="auto"/>
-              <w:left w:val="nil"/>
-              <w:bottom w:val="single" w:sz="4" w:space="0" w:color="auto"/>
-              <w:right w:val="single" w:sz="4" w:space="0" w:color="auto"/>
-            </w:tcBorders>
-            <w:shd w:val="clear" w:color="auto" w:fill="auto"/>
-            <w:noWrap/>
-            <w:vAlign w:val="bottom"/>
-          </w:tcPr>
-          <w:p>
-            <w:pPr>
-              <w:spacing w:after="0" w:line="240" w:lineRule="auto"/>
-              <w:jc w:val="center"/>
-              <w:rPr>
-                <w:rFonts w:ascii="Calibri" w:eastAsia="Times New Roman" w:hAnsi="Calibri" w:cs="Times New Roman"/>
-                <w:color w:val="000000"/>
-                <w:lang w:eastAsia="es-PE"/>
-              </w:rPr>
-            </w:pPr>
-          </w:p>
-        </w:tc>
-        <w:tc>
-          <w:tcPr>
-            <w:tcW w:w="1482" w:type="dxa"/>
-            <w:tcBorders>
-              <w:top w:val="single" w:sz="4" w:space="0" w:color="auto"/>
-              <w:left w:val="nil"/>
-              <w:bottom w:val="single" w:sz="4" w:space="0" w:color="auto"/>
-              <w:right w:val="single" w:sz="4" w:space="0" w:color="auto"/>
-            </w:tcBorders>
-            <w:shd w:val="clear" w:color="auto" w:fill="auto"/>
-            <w:noWrap/>
-            <w:vAlign w:val="bottom"/>
-          </w:tcPr>
-          <w:p>
-            <w:pPr>
-              <w:spacing w:after="0" w:line="240" w:lineRule="auto"/>
-              <w:jc w:val="center"/>
-              <w:rPr>
-                <w:rFonts w:ascii="Calibri" w:eastAsia="Times New Roman" w:hAnsi="Calibri" w:cs="Times New Roman"/>
-                <w:color w:val="000000"/>
-                <w:lang w:eastAsia="es-PE"/>
-              </w:rPr>
-            </w:pPr>
-          </w:p>
-        </w:tc>
-        <w:tc>
-          <w:tcPr>
-            <w:tcW w:w="2240" w:type="dxa"/>
-            <w:tcBorders>
-              <w:top w:val="single" w:sz="4" w:space="0" w:color="auto"/>
-              <w:left w:val="nil"/>
-              <w:bottom w:val="single" w:sz="4" w:space="0" w:color="auto"/>
-              <w:right w:val="single" w:sz="4" w:space="0" w:color="auto"/>
-            </w:tcBorders>
-            <w:shd w:val="clear" w:color="auto" w:fill="auto"/>
-            <w:noWrap/>
-            <w:vAlign w:val="bottom"/>
-          </w:tcPr>
-          <w:p>
-            <w:pPr>
-              <w:spacing w:after="0" w:line="240" w:lineRule="auto"/>
-              <w:jc w:val="center"/>
-              <w:rPr>
-                <w:rFonts w:ascii="Calibri" w:eastAsia="Times New Roman" w:hAnsi="Calibri" w:cs="Times New Roman"/>
-                <w:color w:val="000000"/>
-                <w:lang w:eastAsia="es-PE"/>
-              </w:rPr>
-            </w:pPr>
-          </w:p>
-        </w:tc>
-      </w:tr>
-      <w:tr>
-        <w:trPr>
-          <w:trHeight w:val="300"/>
-        </w:trPr>
-        <w:tc>
-          <w:tcPr>
-            <w:tcW w:w="3100" w:type="dxa"/>
-            <w:tcBorders>
-              <w:top w:val="single" w:sz="4" w:space="0" w:color="auto"/>
-              <w:left w:val="single" w:sz="4" w:space="0" w:color="auto"/>
-              <w:bottom w:val="single" w:sz="4" w:space="0" w:color="auto"/>
-              <w:right w:val="single" w:sz="4" w:space="0" w:color="auto"/>
-            </w:tcBorders>
-            <w:shd w:val="clear" w:color="auto" w:fill="auto"/>
-            <w:noWrap/>
-            <w:vAlign w:val="bottom"/>
-          </w:tcPr>
-          <w:p>
-            <w:pPr>
-              <w:spacing w:after="0" w:line="240" w:lineRule="auto"/>
-              <w:jc w:val="center"/>
-              <w:rPr>
-                <w:rFonts w:ascii="Calibri" w:eastAsia="Times New Roman" w:hAnsi="Calibri" w:cs="Times New Roman"/>
-                <w:color w:val="000000"/>
-                <w:lang w:eastAsia="es-PE"/>
-              </w:rPr>
-            </w:pPr>
-          </w:p>
-        </w:tc>
-        <w:tc>
-          <w:tcPr>
-            <w:tcW w:w="4340" w:type="dxa"/>
-            <w:tcBorders>
-              <w:top w:val="single" w:sz="4" w:space="0" w:color="auto"/>
-              <w:left w:val="nil"/>
-              <w:bottom w:val="single" w:sz="4" w:space="0" w:color="auto"/>
-              <w:right w:val="single" w:sz="4" w:space="0" w:color="auto"/>
-            </w:tcBorders>
-            <w:shd w:val="clear" w:color="auto" w:fill="auto"/>
-            <w:noWrap/>
-            <w:vAlign w:val="bottom"/>
-          </w:tcPr>
-          <w:p>
-            <w:pPr>
-              <w:spacing w:after="0" w:line="240" w:lineRule="auto"/>
-              <w:jc w:val="center"/>
-              <w:rPr>
-                <w:rFonts w:ascii="Calibri" w:eastAsia="Times New Roman" w:hAnsi="Calibri" w:cs="Times New Roman"/>
-                <w:color w:val="000000"/>
-                <w:lang w:eastAsia="es-PE"/>
-              </w:rPr>
-            </w:pPr>
-          </w:p>
-        </w:tc>
-        <w:tc>
-          <w:tcPr>
-            <w:tcW w:w="1200" w:type="dxa"/>
-            <w:tcBorders>
-              <w:top w:val="single" w:sz="4" w:space="0" w:color="auto"/>
-              <w:left w:val="nil"/>
-              <w:bottom w:val="single" w:sz="4" w:space="0" w:color="auto"/>
-              <w:right w:val="single" w:sz="4" w:space="0" w:color="auto"/>
-            </w:tcBorders>
-            <w:shd w:val="clear" w:color="auto" w:fill="auto"/>
-            <w:noWrap/>
-            <w:vAlign w:val="bottom"/>
-          </w:tcPr>
-          <w:p>
-            <w:pPr>
-              <w:spacing w:after="0" w:line="240" w:lineRule="auto"/>
-              <w:jc w:val="center"/>
-              <w:rPr>
-                <w:rFonts w:ascii="Calibri" w:eastAsia="Times New Roman" w:hAnsi="Calibri" w:cs="Times New Roman"/>
-                <w:color w:val="000000"/>
-                <w:lang w:eastAsia="es-PE"/>
-              </w:rPr>
-            </w:pPr>
-          </w:p>
-        </w:tc>
-        <w:tc>
-          <w:tcPr>
-            <w:tcW w:w="1482" w:type="dxa"/>
-            <w:tcBorders>
-              <w:top w:val="single" w:sz="4" w:space="0" w:color="auto"/>
-              <w:left w:val="nil"/>
-              <w:bottom w:val="single" w:sz="4" w:space="0" w:color="auto"/>
-              <w:right w:val="single" w:sz="4" w:space="0" w:color="auto"/>
-            </w:tcBorders>
-            <w:shd w:val="clear" w:color="auto" w:fill="auto"/>
-            <w:noWrap/>
-            <w:vAlign w:val="bottom"/>
-          </w:tcPr>
-          <w:p>
-            <w:pPr>
-              <w:spacing w:after="0" w:line="240" w:lineRule="auto"/>
-              <w:jc w:val="center"/>
-              <w:rPr>
-                <w:rFonts w:ascii="Calibri" w:eastAsia="Times New Roman" w:hAnsi="Calibri" w:cs="Times New Roman"/>
-                <w:color w:val="000000"/>
-                <w:lang w:eastAsia="es-PE"/>
-              </w:rPr>
-            </w:pPr>
-          </w:p>
-        </w:tc>
-        <w:tc>
-          <w:tcPr>
-            <w:tcW w:w="2240" w:type="dxa"/>
-            <w:tcBorders>
-              <w:top w:val="single" w:sz="4" w:space="0" w:color="auto"/>
-              <w:left w:val="nil"/>
-              <w:bottom w:val="single" w:sz="4" w:space="0" w:color="auto"/>
-              <w:right w:val="single" w:sz="4" w:space="0" w:color="auto"/>
-            </w:tcBorders>
-            <w:shd w:val="clear" w:color="auto" w:fill="auto"/>
-            <w:noWrap/>
-            <w:vAlign w:val="bottom"/>
-          </w:tcPr>
-          <w:p>
-            <w:pPr>
-              <w:spacing w:after="0" w:line="240" w:lineRule="auto"/>
-              <w:jc w:val="center"/>
-              <w:rPr>
-                <w:rFonts w:ascii="Calibri" w:eastAsia="Times New Roman" w:hAnsi="Calibri" w:cs="Times New Roman"/>
-                <w:color w:val="000000"/>
-                <w:lang w:eastAsia="es-PE"/>
-              </w:rPr>
-            </w:pPr>
-          </w:p>
-        </w:tc>
-      </w:tr>
-      <w:tr>
-        <w:trPr>
-          <w:trHeight w:val="300"/>
-        </w:trPr>
-        <w:tc>
-          <w:tcPr>
-            <w:tcW w:w="3100" w:type="dxa"/>
-            <w:tcBorders>
-              <w:top w:val="single" w:sz="4" w:space="0" w:color="auto"/>
-              <w:left w:val="single" w:sz="4" w:space="0" w:color="auto"/>
-              <w:bottom w:val="single" w:sz="4" w:space="0" w:color="auto"/>
-              <w:right w:val="single" w:sz="4" w:space="0" w:color="auto"/>
-            </w:tcBorders>
-            <w:shd w:val="clear" w:color="auto" w:fill="auto"/>
-            <w:noWrap/>
-            <w:vAlign w:val="bottom"/>
-          </w:tcPr>
-          <w:p>
-            <w:pPr>
-              <w:spacing w:after="0" w:line="240" w:lineRule="auto"/>
-              <w:jc w:val="center"/>
-              <w:rPr>
-                <w:rFonts w:ascii="Calibri" w:eastAsia="Times New Roman" w:hAnsi="Calibri" w:cs="Times New Roman"/>
-                <w:color w:val="000000"/>
-                <w:lang w:eastAsia="es-PE"/>
-              </w:rPr>
-            </w:pPr>
-          </w:p>
-        </w:tc>
-        <w:tc>
-          <w:tcPr>
-            <w:tcW w:w="4340" w:type="dxa"/>
-            <w:tcBorders>
-              <w:top w:val="single" w:sz="4" w:space="0" w:color="auto"/>
-              <w:left w:val="nil"/>
-              <w:bottom w:val="single" w:sz="4" w:space="0" w:color="auto"/>
-              <w:right w:val="single" w:sz="4" w:space="0" w:color="auto"/>
-            </w:tcBorders>
-            <w:shd w:val="clear" w:color="auto" w:fill="auto"/>
-            <w:noWrap/>
-            <w:vAlign w:val="bottom"/>
-          </w:tcPr>
-          <w:p>
-            <w:pPr>
-              <w:spacing w:after="0" w:line="240" w:lineRule="auto"/>
-              <w:jc w:val="center"/>
-              <w:rPr>
-                <w:rFonts w:ascii="Calibri" w:eastAsia="Times New Roman" w:hAnsi="Calibri" w:cs="Times New Roman"/>
-                <w:color w:val="000000"/>
-                <w:lang w:eastAsia="es-PE"/>
-              </w:rPr>
-            </w:pPr>
-          </w:p>
-        </w:tc>
-        <w:tc>
-          <w:tcPr>
-            <w:tcW w:w="1200" w:type="dxa"/>
-            <w:tcBorders>
-              <w:top w:val="single" w:sz="4" w:space="0" w:color="auto"/>
-              <w:left w:val="nil"/>
-              <w:bottom w:val="single" w:sz="4" w:space="0" w:color="auto"/>
-              <w:right w:val="single" w:sz="4" w:space="0" w:color="auto"/>
-            </w:tcBorders>
-            <w:shd w:val="clear" w:color="auto" w:fill="auto"/>
-            <w:noWrap/>
-            <w:vAlign w:val="bottom"/>
-          </w:tcPr>
-          <w:p>
-            <w:pPr>
-              <w:spacing w:after="0" w:line="240" w:lineRule="auto"/>
-              <w:jc w:val="center"/>
-              <w:rPr>
-                <w:rFonts w:ascii="Calibri" w:eastAsia="Times New Roman" w:hAnsi="Calibri" w:cs="Times New Roman"/>
-                <w:color w:val="000000"/>
-                <w:lang w:eastAsia="es-PE"/>
-              </w:rPr>
-            </w:pPr>
-          </w:p>
-        </w:tc>
-        <w:tc>
-          <w:tcPr>
-            <w:tcW w:w="1482" w:type="dxa"/>
-            <w:tcBorders>
-              <w:top w:val="single" w:sz="4" w:space="0" w:color="auto"/>
-              <w:left w:val="nil"/>
-              <w:bottom w:val="single" w:sz="4" w:space="0" w:color="auto"/>
-              <w:right w:val="single" w:sz="4" w:space="0" w:color="auto"/>
-            </w:tcBorders>
-            <w:shd w:val="clear" w:color="auto" w:fill="auto"/>
-            <w:noWrap/>
-            <w:vAlign w:val="bottom"/>
-          </w:tcPr>
-          <w:p>
-            <w:pPr>
-              <w:spacing w:after="0" w:line="240" w:lineRule="auto"/>
-              <w:jc w:val="center"/>
-              <w:rPr>
-                <w:rFonts w:ascii="Calibri" w:eastAsia="Times New Roman" w:hAnsi="Calibri" w:cs="Times New Roman"/>
-                <w:color w:val="000000"/>
-                <w:lang w:eastAsia="es-PE"/>
-              </w:rPr>
-            </w:pPr>
-          </w:p>
-        </w:tc>
-        <w:tc>
-          <w:tcPr>
-            <w:tcW w:w="2240" w:type="dxa"/>
-            <w:tcBorders>
-              <w:top w:val="single" w:sz="4" w:space="0" w:color="auto"/>
-              <w:left w:val="nil"/>
-              <w:bottom w:val="single" w:sz="4" w:space="0" w:color="auto"/>
-              <w:right w:val="single" w:sz="4" w:space="0" w:color="auto"/>
-            </w:tcBorders>
-            <w:shd w:val="clear" w:color="auto" w:fill="auto"/>
-            <w:noWrap/>
-            <w:vAlign w:val="bottom"/>
-          </w:tcPr>
-          <w:p>
-            <w:pPr>
-              <w:spacing w:after="0" w:line="240" w:lineRule="auto"/>
-              <w:jc w:val="center"/>
-              <w:rPr>
-                <w:rFonts w:ascii="Calibri" w:eastAsia="Times New Roman" w:hAnsi="Calibri" w:cs="Times New Roman"/>
-                <w:color w:val="000000"/>
-                <w:lang w:eastAsia="es-PE"/>
-              </w:rPr>
-            </w:pPr>
-          </w:p>
-        </w:tc>
-      </w:tr>
-      <w:tr>
-        <w:trPr>
-          <w:trHeight w:val="300"/>
-        </w:trPr>
-        <w:tc>
-          <w:tcPr>
-            <w:tcW w:w="3100" w:type="dxa"/>
-            <w:tcBorders>
-              <w:top w:val="single" w:sz="4" w:space="0" w:color="auto"/>
-              <w:left w:val="single" w:sz="4" w:space="0" w:color="auto"/>
-              <w:bottom w:val="single" w:sz="4" w:space="0" w:color="auto"/>
-              <w:right w:val="single" w:sz="4" w:space="0" w:color="auto"/>
-            </w:tcBorders>
-            <w:shd w:val="clear" w:color="auto" w:fill="auto"/>
-            <w:noWrap/>
-            <w:vAlign w:val="bottom"/>
-          </w:tcPr>
-          <w:p>
-            <w:pPr>
-              <w:spacing w:after="0" w:line="240" w:lineRule="auto"/>
-              <w:jc w:val="center"/>
-              <w:rPr>
-                <w:rFonts w:ascii="Calibri" w:eastAsia="Times New Roman" w:hAnsi="Calibri" w:cs="Times New Roman"/>
-                <w:color w:val="000000"/>
-                <w:lang w:eastAsia="es-PE"/>
-              </w:rPr>
-            </w:pPr>
-          </w:p>
-        </w:tc>
-        <w:tc>
-          <w:tcPr>
-            <w:tcW w:w="4340" w:type="dxa"/>
-            <w:tcBorders>
-              <w:top w:val="single" w:sz="4" w:space="0" w:color="auto"/>
-              <w:left w:val="nil"/>
-              <w:bottom w:val="single" w:sz="4" w:space="0" w:color="auto"/>
-              <w:right w:val="single" w:sz="4" w:space="0" w:color="auto"/>
-            </w:tcBorders>
-            <w:shd w:val="clear" w:color="auto" w:fill="auto"/>
-            <w:noWrap/>
-            <w:vAlign w:val="bottom"/>
-          </w:tcPr>
-          <w:p>
-            <w:pPr>
-              <w:spacing w:after="0" w:line="240" w:lineRule="auto"/>
-              <w:jc w:val="center"/>
-              <w:rPr>
-                <w:rFonts w:ascii="Calibri" w:eastAsia="Times New Roman" w:hAnsi="Calibri" w:cs="Times New Roman"/>
-                <w:color w:val="000000"/>
-                <w:lang w:eastAsia="es-PE"/>
-              </w:rPr>
-            </w:pPr>
-          </w:p>
-        </w:tc>
-        <w:tc>
-          <w:tcPr>
-            <w:tcW w:w="1200" w:type="dxa"/>
-            <w:tcBorders>
-              <w:top w:val="single" w:sz="4" w:space="0" w:color="auto"/>
-              <w:left w:val="nil"/>
-              <w:bottom w:val="single" w:sz="4" w:space="0" w:color="auto"/>
-              <w:right w:val="single" w:sz="4" w:space="0" w:color="auto"/>
-            </w:tcBorders>
-            <w:shd w:val="clear" w:color="auto" w:fill="auto"/>
-            <w:noWrap/>
-            <w:vAlign w:val="bottom"/>
-          </w:tcPr>
-          <w:p>
-            <w:pPr>
-              <w:spacing w:after="0" w:line="240" w:lineRule="auto"/>
-              <w:jc w:val="center"/>
-              <w:rPr>
-                <w:rFonts w:ascii="Calibri" w:eastAsia="Times New Roman" w:hAnsi="Calibri" w:cs="Times New Roman"/>
-                <w:color w:val="000000"/>
-                <w:lang w:eastAsia="es-PE"/>
-              </w:rPr>
-            </w:pPr>
-          </w:p>
-        </w:tc>
-        <w:tc>
-          <w:tcPr>
-            <w:tcW w:w="1482" w:type="dxa"/>
-            <w:tcBorders>
-              <w:top w:val="single" w:sz="4" w:space="0" w:color="auto"/>
-              <w:left w:val="nil"/>
-              <w:bottom w:val="single" w:sz="4" w:space="0" w:color="auto"/>
-              <w:right w:val="single" w:sz="4" w:space="0" w:color="auto"/>
-            </w:tcBorders>
-            <w:shd w:val="clear" w:color="auto" w:fill="auto"/>
-            <w:noWrap/>
-            <w:vAlign w:val="bottom"/>
-          </w:tcPr>
-          <w:p>
-            <w:pPr>
-              <w:spacing w:after="0" w:line="240" w:lineRule="auto"/>
-              <w:jc w:val="center"/>
-              <w:rPr>
-                <w:rFonts w:ascii="Calibri" w:eastAsia="Times New Roman" w:hAnsi="Calibri" w:cs="Times New Roman"/>
-                <w:color w:val="000000"/>
-                <w:lang w:eastAsia="es-PE"/>
-              </w:rPr>
-            </w:pPr>
-          </w:p>
-        </w:tc>
-        <w:tc>
-          <w:tcPr>
-            <w:tcW w:w="2240" w:type="dxa"/>
-            <w:tcBorders>
-              <w:top w:val="single" w:sz="4" w:space="0" w:color="auto"/>
-              <w:left w:val="nil"/>
-              <w:bottom w:val="single" w:sz="4" w:space="0" w:color="auto"/>
-              <w:right w:val="single" w:sz="4" w:space="0" w:color="auto"/>
-            </w:tcBorders>
-            <w:shd w:val="clear" w:color="auto" w:fill="auto"/>
-            <w:noWrap/>
-            <w:vAlign w:val="bottom"/>
-          </w:tcPr>
-          <w:p>
-            <w:pPr>
-              <w:spacing w:after="0" w:line="240" w:lineRule="auto"/>
-              <w:jc w:val="center"/>
-              <w:rPr>
-                <w:rFonts w:ascii="Calibri" w:eastAsia="Times New Roman" w:hAnsi="Calibri" w:cs="Times New Roman"/>
-                <w:color w:val="000000"/>
-                <w:lang w:eastAsia="es-PE"/>
-              </w:rPr>
-            </w:pPr>
-          </w:p>
-        </w:tc>
-      </w:tr>
-    </w:tbl>
     <w:p>
       <w:pPr>
         <w:rPr>
@@ -10599,7 +7581,7 @@
 </file>
 
 <file path=word/endnotes.xml><?xml version="1.0" encoding="utf-8"?>
-<w:endnotes xmlns:wpc="http://schemas.microsoft.com/office/word/2010/wordprocessingCanvas" xmlns:mc="http://schemas.openxmlformats.org/markup-compatibility/2006" xmlns:o="urn:schemas-microsoft-com:office:office" xmlns:r="http://schemas.openxmlformats.org/officeDocument/2006/relationships" xmlns:m="http://schemas.openxmlformats.org/officeDocument/2006/math" xmlns:v="urn:schemas-microsoft-com:vml" xmlns:wp14="http://schemas.microsoft.com/office/word/2010/wordprocessingDrawing" xmlns:wp="http://schemas.openxmlformats.org/drawingml/2006/wordprocessingDrawing" xmlns:w10="urn:schemas-microsoft-com:office:word" xmlns:w="http://schemas.openxmlformats.org/wordprocessingml/2006/main" xmlns:w14="http://schemas.microsoft.com/office/word/2010/wordml" xmlns:w15="http://schemas.microsoft.com/office/word/2012/wordml" xmlns:wpg="http://schemas.microsoft.com/office/word/2010/wordprocessingGroup" xmlns:wpi="http://schemas.microsoft.com/office/word/2010/wordprocessingInk" xmlns:wne="http://schemas.microsoft.com/office/word/2006/wordml" xmlns:wps="http://schemas.microsoft.com/office/word/2010/wordprocessingShape" mc:Ignorable="w14 w15 wp14">
+<w:endnotes xmlns:wpc="http://schemas.microsoft.com/office/word/2010/wordprocessingCanvas" xmlns:cx="http://schemas.microsoft.com/office/drawing/2014/chartex" xmlns:mc="http://schemas.openxmlformats.org/markup-compatibility/2006" xmlns:o="urn:schemas-microsoft-com:office:office" xmlns:r="http://schemas.openxmlformats.org/officeDocument/2006/relationships" xmlns:m="http://schemas.openxmlformats.org/officeDocument/2006/math" xmlns:v="urn:schemas-microsoft-com:vml" xmlns:wp14="http://schemas.microsoft.com/office/word/2010/wordprocessingDrawing" xmlns:wp="http://schemas.openxmlformats.org/drawingml/2006/wordprocessingDrawing" xmlns:w10="urn:schemas-microsoft-com:office:word" xmlns:w="http://schemas.openxmlformats.org/wordprocessingml/2006/main" xmlns:w14="http://schemas.microsoft.com/office/word/2010/wordml" xmlns:w15="http://schemas.microsoft.com/office/word/2012/wordml" xmlns:w16se="http://schemas.microsoft.com/office/word/2015/wordml/symex" xmlns:wpg="http://schemas.microsoft.com/office/word/2010/wordprocessingGroup" xmlns:wpi="http://schemas.microsoft.com/office/word/2010/wordprocessingInk" xmlns:wne="http://schemas.microsoft.com/office/word/2006/wordml" xmlns:wps="http://schemas.microsoft.com/office/word/2010/wordprocessingShape" mc:Ignorable="w14 w15 w16se wp14">
   <w:endnote w:type="separator" w:id="-1">
     <w:p>
       <w:pPr>
@@ -10624,7 +7606,7 @@
 </file>
 
 <file path=word/footer1.xml><?xml version="1.0" encoding="utf-8"?>
-<w:ftr xmlns:wpc="http://schemas.microsoft.com/office/word/2010/wordprocessingCanvas" xmlns:mc="http://schemas.openxmlformats.org/markup-compatibility/2006" xmlns:o="urn:schemas-microsoft-com:office:office" xmlns:r="http://schemas.openxmlformats.org/officeDocument/2006/relationships" xmlns:m="http://schemas.openxmlformats.org/officeDocument/2006/math" xmlns:v="urn:schemas-microsoft-com:vml" xmlns:wp14="http://schemas.microsoft.com/office/word/2010/wordprocessingDrawing" xmlns:wp="http://schemas.openxmlformats.org/drawingml/2006/wordprocessingDrawing" xmlns:w10="urn:schemas-microsoft-com:office:word" xmlns:w="http://schemas.openxmlformats.org/wordprocessingml/2006/main" xmlns:w14="http://schemas.microsoft.com/office/word/2010/wordml" xmlns:w15="http://schemas.microsoft.com/office/word/2012/wordml" xmlns:wpg="http://schemas.microsoft.com/office/word/2010/wordprocessingGroup" xmlns:wpi="http://schemas.microsoft.com/office/word/2010/wordprocessingInk" xmlns:wne="http://schemas.microsoft.com/office/word/2006/wordml" xmlns:wps="http://schemas.microsoft.com/office/word/2010/wordprocessingShape" mc:Ignorable="w14 w15 wp14">
+<w:ftr xmlns:wpc="http://schemas.microsoft.com/office/word/2010/wordprocessingCanvas" xmlns:cx="http://schemas.microsoft.com/office/drawing/2014/chartex" xmlns:mc="http://schemas.openxmlformats.org/markup-compatibility/2006" xmlns:o="urn:schemas-microsoft-com:office:office" xmlns:r="http://schemas.openxmlformats.org/officeDocument/2006/relationships" xmlns:m="http://schemas.openxmlformats.org/officeDocument/2006/math" xmlns:v="urn:schemas-microsoft-com:vml" xmlns:wp14="http://schemas.microsoft.com/office/word/2010/wordprocessingDrawing" xmlns:wp="http://schemas.openxmlformats.org/drawingml/2006/wordprocessingDrawing" xmlns:w10="urn:schemas-microsoft-com:office:word" xmlns:w="http://schemas.openxmlformats.org/wordprocessingml/2006/main" xmlns:w14="http://schemas.microsoft.com/office/word/2010/wordml" xmlns:w15="http://schemas.microsoft.com/office/word/2012/wordml" xmlns:w16se="http://schemas.microsoft.com/office/word/2015/wordml/symex" xmlns:wpg="http://schemas.microsoft.com/office/word/2010/wordprocessingGroup" xmlns:wpi="http://schemas.microsoft.com/office/word/2010/wordprocessingInk" xmlns:wne="http://schemas.microsoft.com/office/word/2006/wordml" xmlns:wps="http://schemas.microsoft.com/office/word/2010/wordprocessingShape" mc:Ignorable="w14 w15 w16se wp14">
   <w:tbl>
     <w:tblPr>
       <w:tblW w:w="11105" w:type="dxa"/>
@@ -10671,21 +7653,12 @@
               <w:szCs w:val="18"/>
             </w:rPr>
           </w:pPr>
-          <w:proofErr w:type="spellStart"/>
           <w:r>
             <w:rPr>
               <w:sz w:val="18"/>
               <w:szCs w:val="18"/>
             </w:rPr>
-            <w:t>Version</w:t>
-          </w:r>
-          <w:proofErr w:type="spellEnd"/>
-          <w:r>
-            <w:rPr>
-              <w:sz w:val="18"/>
-              <w:szCs w:val="18"/>
-            </w:rPr>
-            <w:t xml:space="preserve"> de prueba</w:t>
+            <w:t>Version de prueba</w:t>
           </w:r>
         </w:p>
       </w:tc>
@@ -10847,7 +7820,7 @@
 </file>
 
 <file path=word/footnotes.xml><?xml version="1.0" encoding="utf-8"?>
-<w:footnotes xmlns:wpc="http://schemas.microsoft.com/office/word/2010/wordprocessingCanvas" xmlns:mc="http://schemas.openxmlformats.org/markup-compatibility/2006" xmlns:o="urn:schemas-microsoft-com:office:office" xmlns:r="http://schemas.openxmlformats.org/officeDocument/2006/relationships" xmlns:m="http://schemas.openxmlformats.org/officeDocument/2006/math" xmlns:v="urn:schemas-microsoft-com:vml" xmlns:wp14="http://schemas.microsoft.com/office/word/2010/wordprocessingDrawing" xmlns:wp="http://schemas.openxmlformats.org/drawingml/2006/wordprocessingDrawing" xmlns:w10="urn:schemas-microsoft-com:office:word" xmlns:w="http://schemas.openxmlformats.org/wordprocessingml/2006/main" xmlns:w14="http://schemas.microsoft.com/office/word/2010/wordml" xmlns:w15="http://schemas.microsoft.com/office/word/2012/wordml" xmlns:wpg="http://schemas.microsoft.com/office/word/2010/wordprocessingGroup" xmlns:wpi="http://schemas.microsoft.com/office/word/2010/wordprocessingInk" xmlns:wne="http://schemas.microsoft.com/office/word/2006/wordml" xmlns:wps="http://schemas.microsoft.com/office/word/2010/wordprocessingShape" mc:Ignorable="w14 w15 wp14">
+<w:footnotes xmlns:wpc="http://schemas.microsoft.com/office/word/2010/wordprocessingCanvas" xmlns:cx="http://schemas.microsoft.com/office/drawing/2014/chartex" xmlns:mc="http://schemas.openxmlformats.org/markup-compatibility/2006" xmlns:o="urn:schemas-microsoft-com:office:office" xmlns:r="http://schemas.openxmlformats.org/officeDocument/2006/relationships" xmlns:m="http://schemas.openxmlformats.org/officeDocument/2006/math" xmlns:v="urn:schemas-microsoft-com:vml" xmlns:wp14="http://schemas.microsoft.com/office/word/2010/wordprocessingDrawing" xmlns:wp="http://schemas.openxmlformats.org/drawingml/2006/wordprocessingDrawing" xmlns:w10="urn:schemas-microsoft-com:office:word" xmlns:w="http://schemas.openxmlformats.org/wordprocessingml/2006/main" xmlns:w14="http://schemas.microsoft.com/office/word/2010/wordml" xmlns:w15="http://schemas.microsoft.com/office/word/2012/wordml" xmlns:w16se="http://schemas.microsoft.com/office/word/2015/wordml/symex" xmlns:wpg="http://schemas.microsoft.com/office/word/2010/wordprocessingGroup" xmlns:wpi="http://schemas.microsoft.com/office/word/2010/wordprocessingInk" xmlns:wne="http://schemas.microsoft.com/office/word/2006/wordml" xmlns:wps="http://schemas.microsoft.com/office/word/2010/wordprocessingShape" mc:Ignorable="w14 w15 w16se wp14">
   <w:footnote w:type="separator" w:id="-1">
     <w:p>
       <w:pPr>
@@ -10872,7 +7845,7 @@
 </file>
 
 <file path=word/header1.xml><?xml version="1.0" encoding="utf-8"?>
-<w:hdr xmlns:wpc="http://schemas.microsoft.com/office/word/2010/wordprocessingCanvas" xmlns:mc="http://schemas.openxmlformats.org/markup-compatibility/2006" xmlns:o="urn:schemas-microsoft-com:office:office" xmlns:r="http://schemas.openxmlformats.org/officeDocument/2006/relationships" xmlns:m="http://schemas.openxmlformats.org/officeDocument/2006/math" xmlns:v="urn:schemas-microsoft-com:vml" xmlns:wp14="http://schemas.microsoft.com/office/word/2010/wordprocessingDrawing" xmlns:wp="http://schemas.openxmlformats.org/drawingml/2006/wordprocessingDrawing" xmlns:w10="urn:schemas-microsoft-com:office:word" xmlns:w="http://schemas.openxmlformats.org/wordprocessingml/2006/main" xmlns:w14="http://schemas.microsoft.com/office/word/2010/wordml" xmlns:w15="http://schemas.microsoft.com/office/word/2012/wordml" xmlns:wpg="http://schemas.microsoft.com/office/word/2010/wordprocessingGroup" xmlns:wpi="http://schemas.microsoft.com/office/word/2010/wordprocessingInk" xmlns:wne="http://schemas.microsoft.com/office/word/2006/wordml" xmlns:wps="http://schemas.microsoft.com/office/word/2010/wordprocessingShape" mc:Ignorable="w14 w15 wp14">
+<w:hdr xmlns:wpc="http://schemas.microsoft.com/office/word/2010/wordprocessingCanvas" xmlns:cx="http://schemas.microsoft.com/office/drawing/2014/chartex" xmlns:mc="http://schemas.openxmlformats.org/markup-compatibility/2006" xmlns:o="urn:schemas-microsoft-com:office:office" xmlns:r="http://schemas.openxmlformats.org/officeDocument/2006/relationships" xmlns:m="http://schemas.openxmlformats.org/officeDocument/2006/math" xmlns:v="urn:schemas-microsoft-com:vml" xmlns:wp14="http://schemas.microsoft.com/office/word/2010/wordprocessingDrawing" xmlns:wp="http://schemas.openxmlformats.org/drawingml/2006/wordprocessingDrawing" xmlns:w10="urn:schemas-microsoft-com:office:word" xmlns:w="http://schemas.openxmlformats.org/wordprocessingml/2006/main" xmlns:w14="http://schemas.microsoft.com/office/word/2010/wordml" xmlns:w15="http://schemas.microsoft.com/office/word/2012/wordml" xmlns:w16se="http://schemas.microsoft.com/office/word/2015/wordml/symex" xmlns:wpg="http://schemas.microsoft.com/office/word/2010/wordprocessingGroup" xmlns:wpi="http://schemas.microsoft.com/office/word/2010/wordprocessingInk" xmlns:wne="http://schemas.microsoft.com/office/word/2006/wordml" xmlns:wps="http://schemas.microsoft.com/office/word/2010/wordprocessingShape" mc:Ignorable="w14 w15 w16se wp14">
   <w:tbl>
     <w:tblPr>
       <w:tblW w:w="12102" w:type="dxa"/>
@@ -10912,10 +7885,10 @@
             <w:rPr>
               <w:noProof/>
               <w:sz w:val="32"/>
-              <w:lang w:eastAsia="es-PE"/>
+              <w:lang w:val="es-ES" w:eastAsia="es-ES"/>
             </w:rPr>
             <w:drawing>
-              <wp:anchor distT="0" distB="0" distL="114300" distR="114300" simplePos="0" relativeHeight="251646976" behindDoc="0" locked="0" layoutInCell="1" allowOverlap="1" wp14:anchorId="4FC65B3F" wp14:editId="07A76438">
+              <wp:anchor distT="0" distB="0" distL="114300" distR="114300" simplePos="0" relativeHeight="251658240" behindDoc="0" locked="0" layoutInCell="1" allowOverlap="1" wp14:anchorId="4FC65B3F" wp14:editId="07A76438">
                 <wp:simplePos x="0" y="0"/>
                 <wp:positionH relativeFrom="column">
                   <wp:posOffset>467995</wp:posOffset>
@@ -11024,6 +7997,13 @@
               <w:b/>
               <w:sz w:val="16"/>
             </w:rPr>
+            <w:t xml:space="preserve">DOCUMENTO DE PRUEBAS FUNCIONALES: </w:t>
+          </w:r>
+          <w:r>
+            <w:rPr>
+              <w:b/>
+              <w:sz w:val="16"/>
+            </w:rPr>
             <w:t>INFORME DE PRUEBAS INTERNAS</w:t>
           </w:r>
           <w:r>
@@ -11067,7 +8047,7 @@
 </file>
 
 <file path=word/numbering.xml><?xml version="1.0" encoding="utf-8"?>
-<w:numbering xmlns:wpc="http://schemas.microsoft.com/office/word/2010/wordprocessingCanvas" xmlns:mc="http://schemas.openxmlformats.org/markup-compatibility/2006" xmlns:o="urn:schemas-microsoft-com:office:office" xmlns:r="http://schemas.openxmlformats.org/officeDocument/2006/relationships" xmlns:m="http://schemas.openxmlformats.org/officeDocument/2006/math" xmlns:v="urn:schemas-microsoft-com:vml" xmlns:wp14="http://schemas.microsoft.com/office/word/2010/wordprocessingDrawing" xmlns:wp="http://schemas.openxmlformats.org/drawingml/2006/wordprocessingDrawing" xmlns:w10="urn:schemas-microsoft-com:office:word" xmlns:w="http://schemas.openxmlformats.org/wordprocessingml/2006/main" xmlns:w14="http://schemas.microsoft.com/office/word/2010/wordml" xmlns:w15="http://schemas.microsoft.com/office/word/2012/wordml" xmlns:wpg="http://schemas.microsoft.com/office/word/2010/wordprocessingGroup" xmlns:wpi="http://schemas.microsoft.com/office/word/2010/wordprocessingInk" xmlns:wne="http://schemas.microsoft.com/office/word/2006/wordml" xmlns:wps="http://schemas.microsoft.com/office/word/2010/wordprocessingShape" mc:Ignorable="w14 w15 wp14">
+<w:numbering xmlns:wpc="http://schemas.microsoft.com/office/word/2010/wordprocessingCanvas" xmlns:cx="http://schemas.microsoft.com/office/drawing/2014/chartex" xmlns:mc="http://schemas.openxmlformats.org/markup-compatibility/2006" xmlns:o="urn:schemas-microsoft-com:office:office" xmlns:r="http://schemas.openxmlformats.org/officeDocument/2006/relationships" xmlns:m="http://schemas.openxmlformats.org/officeDocument/2006/math" xmlns:v="urn:schemas-microsoft-com:vml" xmlns:wp14="http://schemas.microsoft.com/office/word/2010/wordprocessingDrawing" xmlns:wp="http://schemas.openxmlformats.org/drawingml/2006/wordprocessingDrawing" xmlns:w10="urn:schemas-microsoft-com:office:word" xmlns:w="http://schemas.openxmlformats.org/wordprocessingml/2006/main" xmlns:w14="http://schemas.microsoft.com/office/word/2010/wordml" xmlns:w15="http://schemas.microsoft.com/office/word/2012/wordml" xmlns:w16se="http://schemas.microsoft.com/office/word/2015/wordml/symex" xmlns:wpg="http://schemas.microsoft.com/office/word/2010/wordprocessingGroup" xmlns:wpi="http://schemas.microsoft.com/office/word/2010/wordprocessingInk" xmlns:wne="http://schemas.microsoft.com/office/word/2006/wordml" xmlns:wps="http://schemas.microsoft.com/office/word/2010/wordprocessingShape" mc:Ignorable="w14 w15 w16se wp14">
   <w:abstractNum w:abstractNumId="0" w15:restartNumberingAfterBreak="0">
     <w:nsid w:val="2ACB6ED9"/>
     <w:multiLevelType w:val="singleLevel"/>
@@ -11092,7 +8072,7 @@
 </file>
 
 <file path=word/styles.xml><?xml version="1.0" encoding="utf-8"?>
-<w:styles xmlns:mc="http://schemas.openxmlformats.org/markup-compatibility/2006" xmlns:r="http://schemas.openxmlformats.org/officeDocument/2006/relationships" xmlns:w="http://schemas.openxmlformats.org/wordprocessingml/2006/main" xmlns:w14="http://schemas.microsoft.com/office/word/2010/wordml" xmlns:w15="http://schemas.microsoft.com/office/word/2012/wordml" mc:Ignorable="w14 w15">
+<w:styles xmlns:mc="http://schemas.openxmlformats.org/markup-compatibility/2006" xmlns:r="http://schemas.openxmlformats.org/officeDocument/2006/relationships" xmlns:w="http://schemas.openxmlformats.org/wordprocessingml/2006/main" xmlns:w14="http://schemas.microsoft.com/office/word/2010/wordml" xmlns:w15="http://schemas.microsoft.com/office/word/2012/wordml" xmlns:w16se="http://schemas.microsoft.com/office/word/2015/wordml/symex" mc:Ignorable="w14 w15 w16se">
   <w:docDefaults>
     <w:rPrDefault>
       <w:rPr>

</xml_diff>